<commit_message>
dodano rozdział Projekt ogólny (WIP)
</commit_message>
<xml_diff>
--- a/Praca_inzynierska_L.Seremak.docx
+++ b/Praca_inzynierska_L.Seremak.docx
@@ -2573,7 +2573,7 @@
             <w:noProof/>
             <w:webHidden/>
           </w:rPr>
-          <w:t>38</w:t>
+          <w:t>48</w:t>
         </w:r>
         <w:r>
           <w:rPr>
@@ -2661,7 +2661,7 @@
             <w:noProof/>
             <w:webHidden/>
           </w:rPr>
-          <w:t>40</w:t>
+          <w:t>50</w:t>
         </w:r>
         <w:r>
           <w:rPr>
@@ -2749,7 +2749,7 @@
             <w:noProof/>
             <w:webHidden/>
           </w:rPr>
-          <w:t>41</w:t>
+          <w:t>51</w:t>
         </w:r>
         <w:r>
           <w:rPr>
@@ -3955,27 +3955,14 @@
       <w:r>
         <w:t xml:space="preserve">Rysunek </w:t>
       </w:r>
-      <w:r>
-        <w:fldChar w:fldCharType="begin"/>
-      </w:r>
-      <w:r>
-        <w:instrText xml:space="preserve"> SEQ Rysunek \* ARABIC </w:instrText>
-      </w:r>
-      <w:r>
-        <w:fldChar w:fldCharType="separate"/>
-      </w:r>
-      <w:r>
-        <w:rPr>
-          <w:noProof/>
-        </w:rPr>
-        <w:t>1</w:t>
-      </w:r>
-      <w:r>
-        <w:rPr>
-          <w:noProof/>
-        </w:rPr>
-        <w:fldChar w:fldCharType="end"/>
-      </w:r>
+      <w:fldSimple w:instr=" SEQ Rysunek \* ARABIC ">
+        <w:r>
+          <w:rPr>
+            <w:noProof/>
+          </w:rPr>
+          <w:t>1</w:t>
+        </w:r>
+      </w:fldSimple>
       <w:bookmarkEnd w:id="6"/>
       <w:r>
         <w:t xml:space="preserve"> Składniki majątku trwałego gospodarstwa domowego</w:t>
@@ -4093,27 +4080,14 @@
       <w:r>
         <w:t xml:space="preserve">Rysunek </w:t>
       </w:r>
-      <w:r>
-        <w:fldChar w:fldCharType="begin"/>
-      </w:r>
-      <w:r>
-        <w:instrText xml:space="preserve"> SEQ Rysunek \* ARABIC </w:instrText>
-      </w:r>
-      <w:r>
-        <w:fldChar w:fldCharType="separate"/>
-      </w:r>
-      <w:r>
-        <w:rPr>
-          <w:noProof/>
-        </w:rPr>
-        <w:t>2</w:t>
-      </w:r>
-      <w:r>
-        <w:rPr>
-          <w:noProof/>
-        </w:rPr>
-        <w:fldChar w:fldCharType="end"/>
-      </w:r>
+      <w:fldSimple w:instr=" SEQ Rysunek \* ARABIC ">
+        <w:r>
+          <w:rPr>
+            <w:noProof/>
+          </w:rPr>
+          <w:t>2</w:t>
+        </w:r>
+      </w:fldSimple>
       <w:bookmarkEnd w:id="9"/>
       <w:r>
         <w:t xml:space="preserve"> Składniki majątku obrotowego gospodarstwa domowego</w:t>
@@ -7686,27 +7660,14 @@
       <w:r>
         <w:t xml:space="preserve">Rysunek </w:t>
       </w:r>
-      <w:r>
-        <w:fldChar w:fldCharType="begin"/>
-      </w:r>
-      <w:r>
-        <w:instrText xml:space="preserve"> SEQ Rysunek \* ARABIC </w:instrText>
-      </w:r>
-      <w:r>
-        <w:fldChar w:fldCharType="separate"/>
-      </w:r>
-      <w:r>
-        <w:rPr>
-          <w:noProof/>
-        </w:rPr>
-        <w:t>3</w:t>
-      </w:r>
-      <w:r>
-        <w:rPr>
-          <w:noProof/>
-        </w:rPr>
-        <w:fldChar w:fldCharType="end"/>
-      </w:r>
+      <w:fldSimple w:instr=" SEQ Rysunek \* ARABIC ">
+        <w:r>
+          <w:rPr>
+            <w:noProof/>
+          </w:rPr>
+          <w:t>3</w:t>
+        </w:r>
+      </w:fldSimple>
       <w:bookmarkStart w:id="25" w:name="_Ref103193939"/>
       <w:bookmarkEnd w:id="23"/>
       <w:r>
@@ -8257,27 +8218,14 @@
       <w:r>
         <w:t xml:space="preserve">Rysunek </w:t>
       </w:r>
-      <w:r>
-        <w:fldChar w:fldCharType="begin"/>
-      </w:r>
-      <w:r>
-        <w:instrText xml:space="preserve"> SEQ Rysunek \* ARABIC </w:instrText>
-      </w:r>
-      <w:r>
-        <w:fldChar w:fldCharType="separate"/>
-      </w:r>
-      <w:r>
-        <w:rPr>
-          <w:noProof/>
-        </w:rPr>
-        <w:t>4</w:t>
-      </w:r>
-      <w:r>
-        <w:rPr>
-          <w:noProof/>
-        </w:rPr>
-        <w:fldChar w:fldCharType="end"/>
-      </w:r>
+      <w:fldSimple w:instr=" SEQ Rysunek \* ARABIC ">
+        <w:r>
+          <w:rPr>
+            <w:noProof/>
+          </w:rPr>
+          <w:t>4</w:t>
+        </w:r>
+      </w:fldSimple>
       <w:r>
         <w:t xml:space="preserve"> Przykładowy ekran aplikacji internetowej Easy Budget</w:t>
       </w:r>
@@ -8474,27 +8422,14 @@
       <w:r>
         <w:t xml:space="preserve">Rysunek </w:t>
       </w:r>
-      <w:r>
-        <w:fldChar w:fldCharType="begin"/>
-      </w:r>
-      <w:r>
-        <w:instrText xml:space="preserve"> SEQ Rysunek \* ARABIC </w:instrText>
-      </w:r>
-      <w:r>
-        <w:fldChar w:fldCharType="separate"/>
-      </w:r>
-      <w:r>
-        <w:rPr>
-          <w:noProof/>
-        </w:rPr>
-        <w:t>5</w:t>
-      </w:r>
-      <w:r>
-        <w:rPr>
-          <w:noProof/>
-        </w:rPr>
-        <w:fldChar w:fldCharType="end"/>
-      </w:r>
+      <w:fldSimple w:instr=" SEQ Rysunek \* ARABIC ">
+        <w:r>
+          <w:rPr>
+            <w:noProof/>
+          </w:rPr>
+          <w:t>5</w:t>
+        </w:r>
+      </w:fldSimple>
       <w:bookmarkEnd w:id="29"/>
       <w:r>
         <w:t xml:space="preserve"> Ekran tablicy zestawień aplikacji Wallet firmy BudgetBakers</w:t>
@@ -8841,27 +8776,14 @@
       <w:r>
         <w:t xml:space="preserve">Rysunek </w:t>
       </w:r>
-      <w:r>
-        <w:fldChar w:fldCharType="begin"/>
-      </w:r>
-      <w:r>
-        <w:instrText xml:space="preserve"> SEQ Rysunek \* ARABIC </w:instrText>
-      </w:r>
-      <w:r>
-        <w:fldChar w:fldCharType="separate"/>
-      </w:r>
-      <w:r>
-        <w:rPr>
-          <w:noProof/>
-        </w:rPr>
-        <w:t>6</w:t>
-      </w:r>
-      <w:r>
-        <w:rPr>
-          <w:noProof/>
-        </w:rPr>
-        <w:fldChar w:fldCharType="end"/>
-      </w:r>
+      <w:fldSimple w:instr=" SEQ Rysunek \* ARABIC ">
+        <w:r>
+          <w:rPr>
+            <w:noProof/>
+          </w:rPr>
+          <w:t>6</w:t>
+        </w:r>
+      </w:fldSimple>
       <w:bookmarkEnd w:id="32"/>
       <w:r>
         <w:t xml:space="preserve"> Widok ekranu „</w:t>
@@ -9017,27 +8939,14 @@
       <w:r>
         <w:t xml:space="preserve">Rysunek </w:t>
       </w:r>
-      <w:r>
-        <w:fldChar w:fldCharType="begin"/>
-      </w:r>
-      <w:r>
-        <w:instrText xml:space="preserve"> SEQ Rysunek \* ARABIC </w:instrText>
-      </w:r>
-      <w:r>
-        <w:fldChar w:fldCharType="separate"/>
-      </w:r>
-      <w:r>
-        <w:rPr>
-          <w:noProof/>
-        </w:rPr>
-        <w:t>7</w:t>
-      </w:r>
-      <w:r>
-        <w:rPr>
-          <w:noProof/>
-        </w:rPr>
-        <w:fldChar w:fldCharType="end"/>
-      </w:r>
+      <w:fldSimple w:instr=" SEQ Rysunek \* ARABIC ">
+        <w:r>
+          <w:rPr>
+            <w:noProof/>
+          </w:rPr>
+          <w:t>7</w:t>
+        </w:r>
+      </w:fldSimple>
       <w:bookmarkEnd w:id="34"/>
       <w:r>
         <w:t xml:space="preserve"> Ekran planowania wydatków aplikacji Kontomierz</w:t>
@@ -9434,27 +9343,14 @@
         <w:lastRenderedPageBreak/>
         <w:t xml:space="preserve">Tabela </w:t>
       </w:r>
-      <w:r>
-        <w:fldChar w:fldCharType="begin"/>
-      </w:r>
-      <w:r>
-        <w:instrText xml:space="preserve"> SEQ Tabela \* ARABIC </w:instrText>
-      </w:r>
-      <w:r>
-        <w:fldChar w:fldCharType="separate"/>
-      </w:r>
-      <w:r>
-        <w:rPr>
-          <w:noProof/>
-        </w:rPr>
-        <w:t>2</w:t>
-      </w:r>
-      <w:r>
-        <w:rPr>
-          <w:noProof/>
-        </w:rPr>
-        <w:fldChar w:fldCharType="end"/>
-      </w:r>
+      <w:fldSimple w:instr=" SEQ Tabela \* ARABIC ">
+        <w:r>
+          <w:rPr>
+            <w:noProof/>
+          </w:rPr>
+          <w:t>2</w:t>
+        </w:r>
+      </w:fldSimple>
       <w:bookmarkEnd w:id="37"/>
       <w:r>
         <w:t xml:space="preserve"> Porównanie funkcji wybranych </w:t>
@@ -12175,27 +12071,14 @@
       <w:r>
         <w:t xml:space="preserve">Tabela </w:t>
       </w:r>
-      <w:r>
-        <w:fldChar w:fldCharType="begin"/>
-      </w:r>
-      <w:r>
-        <w:instrText xml:space="preserve"> SEQ Tabela \* ARABIC </w:instrText>
-      </w:r>
-      <w:r>
-        <w:fldChar w:fldCharType="separate"/>
-      </w:r>
-      <w:r>
-        <w:rPr>
-          <w:noProof/>
-        </w:rPr>
-        <w:t>3</w:t>
-      </w:r>
-      <w:r>
-        <w:rPr>
-          <w:noProof/>
-        </w:rPr>
-        <w:fldChar w:fldCharType="end"/>
-      </w:r>
+      <w:fldSimple w:instr=" SEQ Tabela \* ARABIC ">
+        <w:r>
+          <w:rPr>
+            <w:noProof/>
+          </w:rPr>
+          <w:t>3</w:t>
+        </w:r>
+      </w:fldSimple>
       <w:bookmarkEnd w:id="43"/>
       <w:r>
         <w:t xml:space="preserve"> Porównanie wad i zalet aplikacji monolitycznych oraz aplikacji o architekturze mikroserwisowej</w:t>
@@ -13066,13 +12949,7 @@
         <w:fldChar w:fldCharType="separate"/>
       </w:r>
       <w:r>
-        <w:t>5</w:t>
-      </w:r>
-      <w:r>
-        <w:t>.</w:t>
-      </w:r>
-      <w:r>
-        <w:t>2</w:t>
+        <w:t>5.2</w:t>
       </w:r>
       <w:r>
         <w:fldChar w:fldCharType="end"/>
@@ -14013,24 +13890,14 @@
       <w:r>
         <w:t xml:space="preserve">Rysunek </w:t>
       </w:r>
-      <w:r>
-        <w:fldChar w:fldCharType="begin"/>
-      </w:r>
-      <w:r>
-        <w:instrText xml:space="preserve"> SEQ Rysunek \* ARABIC </w:instrText>
-      </w:r>
-      <w:r>
-        <w:fldChar w:fldCharType="separate"/>
-      </w:r>
-      <w:r>
-        <w:rPr>
-          <w:noProof/>
-        </w:rPr>
-        <w:t>8</w:t>
-      </w:r>
-      <w:r>
-        <w:fldChar w:fldCharType="end"/>
-      </w:r>
+      <w:fldSimple w:instr=" SEQ Rysunek \* ARABIC ">
+        <w:r>
+          <w:rPr>
+            <w:noProof/>
+          </w:rPr>
+          <w:t>8</w:t>
+        </w:r>
+      </w:fldSimple>
       <w:r>
         <w:t xml:space="preserve"> Diagramy przypadków użycia przygotowane na podstawie wymagań funkcjonalnych.</w:t>
       </w:r>
@@ -14538,24 +14405,14 @@
       <w:r>
         <w:t xml:space="preserve">Rysunek </w:t>
       </w:r>
-      <w:r>
-        <w:fldChar w:fldCharType="begin"/>
-      </w:r>
-      <w:r>
-        <w:instrText xml:space="preserve"> SEQ Rysunek \* ARABIC </w:instrText>
-      </w:r>
-      <w:r>
-        <w:fldChar w:fldCharType="separate"/>
-      </w:r>
-      <w:r>
-        <w:rPr>
-          <w:noProof/>
-        </w:rPr>
-        <w:t>9</w:t>
-      </w:r>
-      <w:r>
-        <w:fldChar w:fldCharType="end"/>
-      </w:r>
+      <w:fldSimple w:instr=" SEQ Rysunek \* ARABIC ">
+        <w:r>
+          <w:rPr>
+            <w:noProof/>
+          </w:rPr>
+          <w:t>9</w:t>
+        </w:r>
+      </w:fldSimple>
       <w:bookmarkEnd w:id="47"/>
       <w:r>
         <w:t xml:space="preserve"> Architektura systemu aplikacji Simple</w:t>
@@ -14736,24 +14593,14 @@
       <w:r>
         <w:t xml:space="preserve">Rysunek </w:t>
       </w:r>
-      <w:r>
-        <w:fldChar w:fldCharType="begin"/>
-      </w:r>
-      <w:r>
-        <w:instrText xml:space="preserve"> SEQ Rysunek \* ARABIC </w:instrText>
-      </w:r>
-      <w:r>
-        <w:fldChar w:fldCharType="separate"/>
-      </w:r>
-      <w:r>
-        <w:rPr>
-          <w:noProof/>
-        </w:rPr>
-        <w:t>10</w:t>
-      </w:r>
-      <w:r>
-        <w:fldChar w:fldCharType="end"/>
-      </w:r>
+      <w:fldSimple w:instr=" SEQ Rysunek \* ARABIC ">
+        <w:r>
+          <w:rPr>
+            <w:noProof/>
+          </w:rPr>
+          <w:t>10</w:t>
+        </w:r>
+      </w:fldSimple>
       <w:bookmarkEnd w:id="48"/>
       <w:r>
         <w:t xml:space="preserve"> Architektura warstwowa zastosowana w mikroserwisach.</w:t>
@@ -14863,26 +14710,22 @@
       <w:r>
         <w:t xml:space="preserve">Tabela </w:t>
       </w:r>
-      <w:r>
-        <w:fldChar w:fldCharType="begin"/>
-      </w:r>
-      <w:r>
-        <w:instrText xml:space="preserve"> SEQ Tabela \* ARABIC </w:instrText>
-      </w:r>
-      <w:r>
-        <w:fldChar w:fldCharType="separate"/>
-      </w:r>
-      <w:r>
-        <w:rPr>
-          <w:noProof/>
-        </w:rPr>
-        <w:t>4</w:t>
-      </w:r>
-      <w:r>
-        <w:fldChar w:fldCharType="end"/>
-      </w:r>
-      <w:r>
-        <w:t xml:space="preserve"> Lista bibliotek zastosowanych w aplikacji </w:t>
+      <w:fldSimple w:instr=" SEQ Tabela \* ARABIC ">
+        <w:r>
+          <w:rPr>
+            <w:noProof/>
+          </w:rPr>
+          <w:t>4</w:t>
+        </w:r>
+      </w:fldSimple>
+      <w:r>
+        <w:t xml:space="preserve"> Lista </w:t>
+      </w:r>
+      <w:r>
+        <w:t xml:space="preserve">najważniejszych </w:t>
+      </w:r>
+      <w:r>
+        <w:t xml:space="preserve">bibliotek zastosowanych w aplikacji </w:t>
       </w:r>
       <w:r>
         <w:t>Simple Bills GUI</w:t>
@@ -15437,80 +15280,39 @@
     </w:p>
     <w:p>
       <w:pPr>
-        <w:pStyle w:val="Akapitzwciciem"/>
-      </w:pPr>
-      <w:r>
-        <w:t>Oprócz standardowych bibliotek dostępnych w ramach zestawu bibliotek SpringBoot, opracowano również własną bibliotekę Simple Bills Commons, która zawiera narzędzia wykorzystywane we wszystkich trzech mikroserwisach. Biblioteka Simple Bills Commons zawiera również modele danych oraz obiekty DTO (Data Transansfer Object) stanowiące interfejs wymiany danych pomiędzy mikroserwisami, a także wspólne narzędzia wykorzystywane poszczególnych mikroserwisach w tym konwertery danych.</w:t>
-      </w:r>
-    </w:p>
-    <w:p>
-      <w:pPr>
-        <w:pStyle w:val="Akapitzwciciem"/>
-      </w:pPr>
-      <w:r>
-        <w:t xml:space="preserve">Oprócz bibliotek wykorzystanych do implementacji poszczególnych funkcji mikroserwisów, skorzystano </w:t>
-      </w:r>
-      <w:r>
-        <w:t xml:space="preserve">rówież </w:t>
-      </w:r>
-      <w:r>
-        <w:t xml:space="preserve">z kilku bibliotek zewnętrznych wykorzystywanych </w:t>
-      </w:r>
-      <w:r>
-        <w:t xml:space="preserve">do tworzenia </w:t>
-      </w:r>
-      <w:r>
-        <w:t xml:space="preserve">automatycznych </w:t>
-      </w:r>
-      <w:r>
-        <w:t>testów</w:t>
-      </w:r>
-      <w:r>
-        <w:t xml:space="preserve"> jednostkowych oraz integracyjnych.</w:t>
-      </w:r>
-      <w:r>
-        <w:t xml:space="preserve"> Najważniejszą z tych bibliotek jest biblioteka Spock, która stanowi w zasadzie pełne środowisko testowe umożliwiające pisanie testów sterowanych danymi (ang. Data-driven tests) w języku Groovy. </w:t>
-      </w:r>
-      <w:r>
-        <w:t>Inną ważną biblioteką wykorzystywaną do tworzenia testów integracyjnych jest biblioteka Testcontainers. Umożliwia ona automatyczne uruchamianie testowych instancji bazy danych MongoD</w:t>
-      </w:r>
-      <w:r>
-        <w:t>B</w:t>
-      </w:r>
-      <w:r>
-        <w:t xml:space="preserve"> oraz</w:t>
-      </w:r>
-      <w:r>
-        <w:t xml:space="preserve"> brokera wiadomości RabbitMQ w kontenerach Dockera.</w:t>
-      </w:r>
-    </w:p>
-    <w:p>
-      <w:pPr>
         <w:pStyle w:val="Legenda"/>
       </w:pPr>
       <w:r>
         <w:t xml:space="preserve">Tabela </w:t>
       </w:r>
-      <w:r>
-        <w:fldChar w:fldCharType="begin"/>
-      </w:r>
-      <w:r>
-        <w:instrText xml:space="preserve"> SEQ Tabela \* ARABIC </w:instrText>
-      </w:r>
-      <w:r>
-        <w:fldChar w:fldCharType="separate"/>
-      </w:r>
-      <w:r>
-        <w:rPr>
-          <w:noProof/>
-        </w:rPr>
-        <w:t>5</w:t>
-      </w:r>
-      <w:r>
-        <w:fldChar w:fldCharType="end"/>
-      </w:r>
-      <w:r>
-        <w:t xml:space="preserve"> Lista bibliotek zastosowanych w mikroserwisach.</w:t>
+      <w:fldSimple w:instr=" SEQ Tabela \* ARABIC ">
+        <w:r>
+          <w:rPr>
+            <w:noProof/>
+          </w:rPr>
+          <w:t>5</w:t>
+        </w:r>
+      </w:fldSimple>
+      <w:r>
+        <w:t xml:space="preserve"> Lista </w:t>
+      </w:r>
+      <w:r>
+        <w:t xml:space="preserve">najważniejszych </w:t>
+      </w:r>
+      <w:r>
+        <w:t>bibliotek</w:t>
+      </w:r>
+      <w:r>
+        <w:t xml:space="preserve"> oraz narzędzi</w:t>
+      </w:r>
+      <w:r>
+        <w:t xml:space="preserve"> zastosowanych w</w:t>
+      </w:r>
+      <w:r>
+        <w:t> implementacji mikroserwisów</w:t>
+      </w:r>
+      <w:r>
+        <w:t>.</w:t>
       </w:r>
     </w:p>
     <w:tbl>
@@ -15520,14 +15322,14 @@
         <w:tblLook w:val="04A0" w:firstRow="1" w:lastRow="0" w:firstColumn="1" w:lastColumn="0" w:noHBand="0" w:noVBand="1"/>
       </w:tblPr>
       <w:tblGrid>
-        <w:gridCol w:w="3208"/>
-        <w:gridCol w:w="1098"/>
-        <w:gridCol w:w="4187"/>
+        <w:gridCol w:w="3117"/>
+        <w:gridCol w:w="1329"/>
+        <w:gridCol w:w="4047"/>
       </w:tblGrid>
       <w:tr>
         <w:tc>
           <w:tcPr>
-            <w:tcW w:w="3208" w:type="dxa"/>
+            <w:tcW w:w="3117" w:type="dxa"/>
             <w:vAlign w:val="center"/>
           </w:tcPr>
           <w:p>
@@ -15552,13 +15354,27 @@
                 <w:b/>
                 <w:bCs/>
               </w:rPr>
-              <w:t>biblioteki / języka</w:t>
+              <w:t xml:space="preserve">biblioteki / </w:t>
+            </w:r>
+            <w:r>
+              <w:rPr>
+                <w:b/>
+                <w:bCs/>
+              </w:rPr>
+              <w:t xml:space="preserve">narzędzia / </w:t>
+            </w:r>
+            <w:r>
+              <w:rPr>
+                <w:b/>
+                <w:bCs/>
+              </w:rPr>
+              <w:t>języka</w:t>
             </w:r>
           </w:p>
         </w:tc>
         <w:tc>
           <w:tcPr>
-            <w:tcW w:w="1098" w:type="dxa"/>
+            <w:tcW w:w="1329" w:type="dxa"/>
             <w:vAlign w:val="center"/>
           </w:tcPr>
           <w:p>
@@ -15582,7 +15398,7 @@
         </w:tc>
         <w:tc>
           <w:tcPr>
-            <w:tcW w:w="4187" w:type="dxa"/>
+            <w:tcW w:w="4047" w:type="dxa"/>
             <w:vAlign w:val="center"/>
           </w:tcPr>
           <w:p>
@@ -15608,7 +15424,7 @@
       <w:tr>
         <w:tc>
           <w:tcPr>
-            <w:tcW w:w="3208" w:type="dxa"/>
+            <w:tcW w:w="3117" w:type="dxa"/>
             <w:vAlign w:val="center"/>
           </w:tcPr>
           <w:p>
@@ -15624,7 +15440,7 @@
         </w:tc>
         <w:tc>
           <w:tcPr>
-            <w:tcW w:w="1098" w:type="dxa"/>
+            <w:tcW w:w="1329" w:type="dxa"/>
             <w:vAlign w:val="center"/>
           </w:tcPr>
           <w:p>
@@ -15640,7 +15456,7 @@
         </w:tc>
         <w:tc>
           <w:tcPr>
-            <w:tcW w:w="4187" w:type="dxa"/>
+            <w:tcW w:w="4047" w:type="dxa"/>
             <w:vAlign w:val="center"/>
           </w:tcPr>
           <w:p>
@@ -15658,7 +15474,7 @@
       <w:tr>
         <w:tc>
           <w:tcPr>
-            <w:tcW w:w="3208" w:type="dxa"/>
+            <w:tcW w:w="3117" w:type="dxa"/>
             <w:vAlign w:val="center"/>
           </w:tcPr>
           <w:p>
@@ -15674,7 +15490,7 @@
         </w:tc>
         <w:tc>
           <w:tcPr>
-            <w:tcW w:w="1098" w:type="dxa"/>
+            <w:tcW w:w="1329" w:type="dxa"/>
             <w:vAlign w:val="center"/>
           </w:tcPr>
           <w:p>
@@ -15684,13 +15500,13 @@
               <w:jc w:val="center"/>
             </w:pPr>
             <w:r>
-              <w:t>17.</w:t>
+              <w:t>17</w:t>
             </w:r>
           </w:p>
         </w:tc>
         <w:tc>
           <w:tcPr>
-            <w:tcW w:w="4187" w:type="dxa"/>
+            <w:tcW w:w="4047" w:type="dxa"/>
             <w:vAlign w:val="center"/>
           </w:tcPr>
           <w:p>
@@ -15708,7 +15524,7 @@
       <w:tr>
         <w:tc>
           <w:tcPr>
-            <w:tcW w:w="3208" w:type="dxa"/>
+            <w:tcW w:w="3117" w:type="dxa"/>
             <w:vAlign w:val="center"/>
           </w:tcPr>
           <w:p>
@@ -15718,13 +15534,13 @@
               <w:jc w:val="center"/>
             </w:pPr>
             <w:r>
-              <w:t>OpenJDK</w:t>
+              <w:t>Groovy</w:t>
             </w:r>
           </w:p>
         </w:tc>
         <w:tc>
           <w:tcPr>
-            <w:tcW w:w="1098" w:type="dxa"/>
+            <w:tcW w:w="1329" w:type="dxa"/>
             <w:vAlign w:val="center"/>
           </w:tcPr>
           <w:p>
@@ -15734,13 +15550,13 @@
               <w:jc w:val="center"/>
             </w:pPr>
             <w:r>
-              <w:t>17.0.2</w:t>
+              <w:t>3.0.13</w:t>
             </w:r>
           </w:p>
         </w:tc>
         <w:tc>
           <w:tcPr>
-            <w:tcW w:w="4187" w:type="dxa"/>
+            <w:tcW w:w="4047" w:type="dxa"/>
             <w:vAlign w:val="center"/>
           </w:tcPr>
           <w:p>
@@ -15750,7 +15566,7 @@
               <w:jc w:val="center"/>
             </w:pPr>
             <w:r>
-              <w:t>środowisko programistyczne i uruchomieniowe</w:t>
+              <w:t>język programowania</w:t>
             </w:r>
           </w:p>
         </w:tc>
@@ -15758,7 +15574,7 @@
       <w:tr>
         <w:tc>
           <w:tcPr>
-            <w:tcW w:w="3208" w:type="dxa"/>
+            <w:tcW w:w="3117" w:type="dxa"/>
             <w:vAlign w:val="center"/>
           </w:tcPr>
           <w:p>
@@ -15768,16 +15584,13 @@
               <w:jc w:val="center"/>
             </w:pPr>
             <w:r>
-              <w:t>SpringBoot</w:t>
-            </w:r>
-            <w:r>
-              <w:t xml:space="preserve"> </w:t>
+              <w:t>OpenJDK</w:t>
             </w:r>
           </w:p>
         </w:tc>
         <w:tc>
           <w:tcPr>
-            <w:tcW w:w="1098" w:type="dxa"/>
+            <w:tcW w:w="1329" w:type="dxa"/>
             <w:vAlign w:val="center"/>
           </w:tcPr>
           <w:p>
@@ -15787,13 +15600,13 @@
               <w:jc w:val="center"/>
             </w:pPr>
             <w:r>
-              <w:t>2.7.5</w:t>
+              <w:t>17.0.2</w:t>
             </w:r>
           </w:p>
         </w:tc>
         <w:tc>
           <w:tcPr>
-            <w:tcW w:w="4187" w:type="dxa"/>
+            <w:tcW w:w="4047" w:type="dxa"/>
             <w:vAlign w:val="center"/>
           </w:tcPr>
           <w:p>
@@ -15803,7 +15616,7 @@
               <w:jc w:val="center"/>
             </w:pPr>
             <w:r>
-              <w:t>zestaw bibliotek (framework)</w:t>
+              <w:t>środowisko programistyczne i uruchomieniowe</w:t>
             </w:r>
           </w:p>
         </w:tc>
@@ -15811,7 +15624,7 @@
       <w:tr>
         <w:tc>
           <w:tcPr>
-            <w:tcW w:w="3208" w:type="dxa"/>
+            <w:tcW w:w="3117" w:type="dxa"/>
             <w:vAlign w:val="center"/>
           </w:tcPr>
           <w:p>
@@ -15821,13 +15634,16 @@
               <w:jc w:val="center"/>
             </w:pPr>
             <w:r>
-              <w:t>SpringBoot Starter Webflux</w:t>
+              <w:t>SpringBoot</w:t>
+            </w:r>
+            <w:r>
+              <w:t xml:space="preserve"> </w:t>
             </w:r>
           </w:p>
         </w:tc>
         <w:tc>
           <w:tcPr>
-            <w:tcW w:w="1098" w:type="dxa"/>
+            <w:tcW w:w="1329" w:type="dxa"/>
             <w:vAlign w:val="center"/>
           </w:tcPr>
           <w:p>
@@ -15843,7 +15659,7 @@
         </w:tc>
         <w:tc>
           <w:tcPr>
-            <w:tcW w:w="4187" w:type="dxa"/>
+            <w:tcW w:w="4047" w:type="dxa"/>
             <w:vAlign w:val="center"/>
           </w:tcPr>
           <w:p>
@@ -15853,7 +15669,7 @@
               <w:jc w:val="center"/>
             </w:pPr>
             <w:r>
-              <w:t>biblioteki reaktywne (Reactor)</w:t>
+              <w:t>zestaw bibliotek (framework)</w:t>
             </w:r>
           </w:p>
         </w:tc>
@@ -15861,7 +15677,7 @@
       <w:tr>
         <w:tc>
           <w:tcPr>
-            <w:tcW w:w="3208" w:type="dxa"/>
+            <w:tcW w:w="3117" w:type="dxa"/>
             <w:vAlign w:val="center"/>
           </w:tcPr>
           <w:p>
@@ -15871,13 +15687,13 @@
               <w:jc w:val="center"/>
             </w:pPr>
             <w:r>
-              <w:t>SpringBoot Starter Security</w:t>
+              <w:t>SpringBoot Starter Webflux</w:t>
             </w:r>
           </w:p>
         </w:tc>
         <w:tc>
           <w:tcPr>
-            <w:tcW w:w="1098" w:type="dxa"/>
+            <w:tcW w:w="1329" w:type="dxa"/>
             <w:vAlign w:val="center"/>
           </w:tcPr>
           <w:p>
@@ -15893,7 +15709,7 @@
         </w:tc>
         <w:tc>
           <w:tcPr>
-            <w:tcW w:w="4187" w:type="dxa"/>
+            <w:tcW w:w="4047" w:type="dxa"/>
             <w:vAlign w:val="center"/>
           </w:tcPr>
           <w:p>
@@ -15903,7 +15719,7 @@
               <w:jc w:val="center"/>
             </w:pPr>
             <w:r>
-              <w:t>konfiguracja zabezpieczeń</w:t>
+              <w:t>biblioteki reaktywne (Reactor)</w:t>
             </w:r>
           </w:p>
         </w:tc>
@@ -15911,7 +15727,7 @@
       <w:tr>
         <w:tc>
           <w:tcPr>
-            <w:tcW w:w="3208" w:type="dxa"/>
+            <w:tcW w:w="3117" w:type="dxa"/>
             <w:vAlign w:val="center"/>
           </w:tcPr>
           <w:p>
@@ -15923,14 +15739,11 @@
             <w:r>
               <w:t>SpringBoot Starter Security</w:t>
             </w:r>
-            <w:r>
-              <w:t xml:space="preserve"> OAuth Resource Server</w:t>
-            </w:r>
           </w:p>
         </w:tc>
         <w:tc>
           <w:tcPr>
-            <w:tcW w:w="1098" w:type="dxa"/>
+            <w:tcW w:w="1329" w:type="dxa"/>
             <w:vAlign w:val="center"/>
           </w:tcPr>
           <w:p>
@@ -15946,7 +15759,7 @@
         </w:tc>
         <w:tc>
           <w:tcPr>
-            <w:tcW w:w="4187" w:type="dxa"/>
+            <w:tcW w:w="4047" w:type="dxa"/>
             <w:vAlign w:val="center"/>
           </w:tcPr>
           <w:p>
@@ -15956,7 +15769,7 @@
               <w:jc w:val="center"/>
             </w:pPr>
             <w:r>
-              <w:t>obsługa OAuth 2.0 (Resource Server)</w:t>
+              <w:t>konfiguracja zabezpieczeń</w:t>
             </w:r>
           </w:p>
         </w:tc>
@@ -15964,7 +15777,7 @@
       <w:tr>
         <w:tc>
           <w:tcPr>
-            <w:tcW w:w="3208" w:type="dxa"/>
+            <w:tcW w:w="3117" w:type="dxa"/>
             <w:vAlign w:val="center"/>
           </w:tcPr>
           <w:p>
@@ -15974,13 +15787,13 @@
               <w:jc w:val="center"/>
             </w:pPr>
             <w:r>
-              <w:t>ngx-charts</w:t>
+              <w:t>SpringBoot Starter Security OAuth Resource Server</w:t>
             </w:r>
           </w:p>
         </w:tc>
         <w:tc>
           <w:tcPr>
-            <w:tcW w:w="1098" w:type="dxa"/>
+            <w:tcW w:w="1329" w:type="dxa"/>
             <w:vAlign w:val="center"/>
           </w:tcPr>
           <w:p>
@@ -15990,13 +15803,13 @@
               <w:jc w:val="center"/>
             </w:pPr>
             <w:r>
-              <w:t>20.1</w:t>
+              <w:t>2.7.5</w:t>
             </w:r>
           </w:p>
         </w:tc>
         <w:tc>
           <w:tcPr>
-            <w:tcW w:w="4187" w:type="dxa"/>
+            <w:tcW w:w="4047" w:type="dxa"/>
             <w:vAlign w:val="center"/>
           </w:tcPr>
           <w:p>
@@ -16006,7 +15819,7 @@
               <w:jc w:val="center"/>
             </w:pPr>
             <w:r>
-              <w:t>zestaw wykresów graficznych</w:t>
+              <w:t>obsługa OAuth 2.0 (Resource Server)</w:t>
             </w:r>
           </w:p>
         </w:tc>
@@ -16014,7 +15827,7 @@
       <w:tr>
         <w:tc>
           <w:tcPr>
-            <w:tcW w:w="3208" w:type="dxa"/>
+            <w:tcW w:w="3117" w:type="dxa"/>
             <w:vAlign w:val="center"/>
           </w:tcPr>
           <w:p>
@@ -16024,13 +15837,16 @@
               <w:jc w:val="center"/>
             </w:pPr>
             <w:r>
-              <w:t>ng-cookies</w:t>
+              <w:t xml:space="preserve">SpringBoot Starter </w:t>
+            </w:r>
+            <w:r>
+              <w:t>Data MongoDB Reactive</w:t>
             </w:r>
           </w:p>
         </w:tc>
         <w:tc>
           <w:tcPr>
-            <w:tcW w:w="1098" w:type="dxa"/>
+            <w:tcW w:w="1329" w:type="dxa"/>
             <w:vAlign w:val="center"/>
           </w:tcPr>
           <w:p>
@@ -16040,13 +15856,13 @@
               <w:jc w:val="center"/>
             </w:pPr>
             <w:r>
-              <w:t>1.0.12</w:t>
+              <w:t>2.7.5</w:t>
             </w:r>
           </w:p>
         </w:tc>
         <w:tc>
           <w:tcPr>
-            <w:tcW w:w="4187" w:type="dxa"/>
+            <w:tcW w:w="4047" w:type="dxa"/>
             <w:vAlign w:val="center"/>
           </w:tcPr>
           <w:p>
@@ -16056,7 +15872,257 @@
               <w:jc w:val="center"/>
             </w:pPr>
             <w:r>
+              <w:t>reaktywna obsługa bazy danych MongoDB</w:t>
+            </w:r>
+          </w:p>
+        </w:tc>
+      </w:tr>
+      <w:tr>
+        <w:tc>
+          <w:tcPr>
+            <w:tcW w:w="3117" w:type="dxa"/>
+            <w:vAlign w:val="center"/>
+          </w:tcPr>
+          <w:p>
+            <w:pPr>
+              <w:pStyle w:val="Akapitzwciciem"/>
+              <w:ind w:firstLine="0"/>
+              <w:jc w:val="center"/>
+            </w:pPr>
+            <w:r>
+              <w:t>Apache Commons Lang 3</w:t>
+            </w:r>
+          </w:p>
+        </w:tc>
+        <w:tc>
+          <w:tcPr>
+            <w:tcW w:w="1329" w:type="dxa"/>
+            <w:vAlign w:val="center"/>
+          </w:tcPr>
+          <w:p>
+            <w:pPr>
+              <w:pStyle w:val="Akapitzwciciem"/>
+              <w:ind w:firstLine="0"/>
+              <w:jc w:val="center"/>
+            </w:pPr>
+            <w:r>
+              <w:t>3.12.0</w:t>
+            </w:r>
+          </w:p>
+        </w:tc>
+        <w:tc>
+          <w:tcPr>
+            <w:tcW w:w="4047" w:type="dxa"/>
+            <w:vAlign w:val="center"/>
+          </w:tcPr>
+          <w:p>
+            <w:pPr>
+              <w:pStyle w:val="Akapitzwciciem"/>
+              <w:ind w:firstLine="0"/>
+              <w:jc w:val="center"/>
+            </w:pPr>
+            <w:r>
               <w:t>obsługa ciasteczek</w:t>
+            </w:r>
+          </w:p>
+        </w:tc>
+      </w:tr>
+      <w:tr>
+        <w:tc>
+          <w:tcPr>
+            <w:tcW w:w="3117" w:type="dxa"/>
+            <w:vAlign w:val="center"/>
+          </w:tcPr>
+          <w:p>
+            <w:pPr>
+              <w:pStyle w:val="Akapitzwciciem"/>
+              <w:ind w:firstLine="0"/>
+              <w:jc w:val="center"/>
+            </w:pPr>
+            <w:r>
+              <w:t>AMQP Spring Rabbit</w:t>
+            </w:r>
+          </w:p>
+        </w:tc>
+        <w:tc>
+          <w:tcPr>
+            <w:tcW w:w="1329" w:type="dxa"/>
+            <w:vAlign w:val="center"/>
+          </w:tcPr>
+          <w:p>
+            <w:pPr>
+              <w:pStyle w:val="Akapitzwciciem"/>
+              <w:ind w:firstLine="0"/>
+              <w:jc w:val="center"/>
+            </w:pPr>
+            <w:r>
+              <w:t>2.4.7</w:t>
+            </w:r>
+          </w:p>
+        </w:tc>
+        <w:tc>
+          <w:tcPr>
+            <w:tcW w:w="4047" w:type="dxa"/>
+            <w:vAlign w:val="center"/>
+          </w:tcPr>
+          <w:p>
+            <w:pPr>
+              <w:pStyle w:val="Akapitzwciciem"/>
+              <w:ind w:firstLine="0"/>
+              <w:jc w:val="center"/>
+            </w:pPr>
+            <w:r>
+              <w:t>obsługa brokera wiadomości RabbitMQ</w:t>
+            </w:r>
+          </w:p>
+        </w:tc>
+      </w:tr>
+      <w:tr>
+        <w:tc>
+          <w:tcPr>
+            <w:tcW w:w="3117" w:type="dxa"/>
+            <w:vAlign w:val="center"/>
+          </w:tcPr>
+          <w:p>
+            <w:pPr>
+              <w:pStyle w:val="Akapitzwciciem"/>
+              <w:ind w:firstLine="0"/>
+              <w:jc w:val="center"/>
+            </w:pPr>
+            <w:r>
+              <w:t xml:space="preserve">Spock Framework </w:t>
+            </w:r>
+          </w:p>
+        </w:tc>
+        <w:tc>
+          <w:tcPr>
+            <w:tcW w:w="1329" w:type="dxa"/>
+            <w:vAlign w:val="center"/>
+          </w:tcPr>
+          <w:p>
+            <w:pPr>
+              <w:pStyle w:val="Akapitzwciciem"/>
+              <w:ind w:firstLine="0"/>
+              <w:jc w:val="center"/>
+            </w:pPr>
+            <w:r>
+              <w:t>2.3</w:t>
+            </w:r>
+          </w:p>
+        </w:tc>
+        <w:tc>
+          <w:tcPr>
+            <w:tcW w:w="4047" w:type="dxa"/>
+            <w:vAlign w:val="center"/>
+          </w:tcPr>
+          <w:p>
+            <w:pPr>
+              <w:pStyle w:val="Akapitzwciciem"/>
+              <w:ind w:firstLine="0"/>
+              <w:jc w:val="center"/>
+            </w:pPr>
+            <w:r>
+              <w:t>biblioteki do tworzenia testów w języku Groovy</w:t>
+            </w:r>
+          </w:p>
+        </w:tc>
+      </w:tr>
+      <w:tr>
+        <w:tc>
+          <w:tcPr>
+            <w:tcW w:w="3117" w:type="dxa"/>
+            <w:vAlign w:val="center"/>
+          </w:tcPr>
+          <w:p>
+            <w:pPr>
+              <w:pStyle w:val="Akapitzwciciem"/>
+              <w:ind w:firstLine="0"/>
+              <w:jc w:val="center"/>
+            </w:pPr>
+            <w:r>
+              <w:t>Testcontainers</w:t>
+            </w:r>
+          </w:p>
+        </w:tc>
+        <w:tc>
+          <w:tcPr>
+            <w:tcW w:w="1329" w:type="dxa"/>
+            <w:vAlign w:val="center"/>
+          </w:tcPr>
+          <w:p>
+            <w:pPr>
+              <w:pStyle w:val="Akapitzwciciem"/>
+              <w:ind w:firstLine="0"/>
+              <w:jc w:val="center"/>
+            </w:pPr>
+            <w:r>
+              <w:t>1.17.6</w:t>
+            </w:r>
+          </w:p>
+        </w:tc>
+        <w:tc>
+          <w:tcPr>
+            <w:tcW w:w="4047" w:type="dxa"/>
+            <w:vAlign w:val="center"/>
+          </w:tcPr>
+          <w:p>
+            <w:pPr>
+              <w:pStyle w:val="Akapitzwciciem"/>
+              <w:ind w:firstLine="0"/>
+              <w:jc w:val="center"/>
+            </w:pPr>
+            <w:r>
+              <w:t>biblioteka do tworzenia automatycznych kontenerów testowych w środowisku Docker</w:t>
+            </w:r>
+          </w:p>
+        </w:tc>
+      </w:tr>
+      <w:tr>
+        <w:tc>
+          <w:tcPr>
+            <w:tcW w:w="3117" w:type="dxa"/>
+            <w:vAlign w:val="center"/>
+          </w:tcPr>
+          <w:p>
+            <w:pPr>
+              <w:pStyle w:val="Akapitzwciciem"/>
+              <w:ind w:firstLine="0"/>
+              <w:jc w:val="center"/>
+            </w:pPr>
+            <w:r>
+              <w:t>Reactor Test</w:t>
+            </w:r>
+          </w:p>
+        </w:tc>
+        <w:tc>
+          <w:tcPr>
+            <w:tcW w:w="1329" w:type="dxa"/>
+            <w:vAlign w:val="center"/>
+          </w:tcPr>
+          <w:p>
+            <w:pPr>
+              <w:pStyle w:val="Akapitzwciciem"/>
+              <w:ind w:firstLine="0"/>
+              <w:jc w:val="center"/>
+            </w:pPr>
+            <w:r>
+              <w:t>najnowsza</w:t>
+            </w:r>
+          </w:p>
+        </w:tc>
+        <w:tc>
+          <w:tcPr>
+            <w:tcW w:w="4047" w:type="dxa"/>
+            <w:vAlign w:val="center"/>
+          </w:tcPr>
+          <w:p>
+            <w:pPr>
+              <w:pStyle w:val="Akapitzwciciem"/>
+              <w:ind w:firstLine="0"/>
+              <w:jc w:val="center"/>
+            </w:pPr>
+            <w:r>
+              <w:t>biblioteka do testowania strumieni reaktywnych</w:t>
             </w:r>
           </w:p>
         </w:tc>
@@ -16065,7 +16131,3204 @@
     <w:p>
       <w:pPr>
         <w:pStyle w:val="Akapitzwciciem"/>
-      </w:pPr>
+        <w:spacing w:before="240"/>
+      </w:pPr>
+      <w:r>
+        <w:t xml:space="preserve">Oprócz standardowych bibliotek dostępnych w ramach zestawu bibliotek SpringBoot, opracowano również własną bibliotekę Simple Bills Commons, która zawiera narzędzia wykorzystywane we wszystkich trzech mikroserwisach. </w:t>
+      </w:r>
+      <w:r>
+        <w:lastRenderedPageBreak/>
+        <w:t>Biblioteka Simple Bills Commons zawiera również modele danych oraz obiekty DTO (Data Transansfer Object) stanowiące interfejs wymiany danych pomiędzy mikroserwisami, a także wspólne narzędzia wykorzystywane poszczególnych mikroserwisach w tym konwertery danych.</w:t>
+      </w:r>
+    </w:p>
+    <w:p>
+      <w:pPr>
+        <w:pStyle w:val="Akapitzwciciem"/>
+      </w:pPr>
+      <w:r>
+        <w:t>Oprócz bibliotek wykorzystanych do implementacji poszczególnych funkcji mikroserwisów, skorzystano rówież z kilku bibliotek zewnętrznych wykorzystywanych do tworzenia automatycznych testów jednostkowych oraz integracyjnych. Najważniejszą z tych bibliotek jest biblioteka Spock, która stanowi w zasadzie pełne środowisko testowe umożliwiające pisanie testów sterowanych danymi (ang. Data-driven tests) w języku Groovy. Inną ważną biblioteką wykorzystywaną do tworzenia testów integracyjnych jest biblioteka Testcontainers. Umożliwia ona automatyczne uruchamianie testowych instancji bazy danych MongoDB oraz brokera wiadomości RabbitMQ w kontenerach Dockera.</w:t>
+      </w:r>
+    </w:p>
+    <w:p>
+      <w:pPr>
+        <w:pStyle w:val="Nagwek2"/>
+      </w:pPr>
+      <w:r>
+        <w:t>Koncepcja przechowywania danych</w:t>
+      </w:r>
+    </w:p>
+    <w:p>
+      <w:pPr>
+        <w:pStyle w:val="Akapitzwciciem"/>
+      </w:pPr>
+      <w:r>
+        <w:t>W systemach mikroserwisowych każda z mikrousług powinna działać w sposób całkowicie niezależny, a zatem powinna posiadać również osobną niezależną bazę danych. Taka architektura nie sprzyja zachowaniu spójności danych, a większości przypadków uniemożliwia realizację transakcyjności w rozumieniu zasad ACID.</w:t>
+      </w:r>
+      <w:r>
+        <w:t xml:space="preserve"> Relacyjne bazy danych których niewątpliwą zaletą jest właśnie możliwość utrzymania spójności danych, a także normalizacja danych, pozwalająca uniknąć zbędnej redundancji, obarczone są jednak również pewnymi wadami. Relacyjna budowa oraz</w:t>
+      </w:r>
+      <w:r>
+        <w:t xml:space="preserve"> istnienie związków pomiędzy tabelami sprawia, że taką bazę danych skalować można jedynie pionowo (po przez zwiększenie zasobów fizycznych takich jak pamięć RAM czy powierzchnia dyskowa do zapisu danych). Ponadto mechanizmy gwarantujące transakcyjność nie sprzyjają wydajności takich baz danych. Nierelacyjne bazy danych z kolei, pozbawione relacji i związków pomiędzy tabelami, a w wielu przypadkach również obsługi transakcji, pozwalają najczęściej na zdecydowanie szybszy dostęp do danych niż bazy relacyjne</w:t>
+      </w:r>
+      <w:r>
+        <w:t>, mogą być przy tym skalowane poziomo</w:t>
+      </w:r>
+      <w:sdt>
+        <w:sdtPr>
+          <w:id w:val="1530059001"/>
+          <w:citation/>
+        </w:sdtPr>
+        <w:sdtContent>
+          <w:r>
+            <w:fldChar w:fldCharType="begin"/>
+          </w:r>
+          <w:r>
+            <w:instrText xml:space="preserve"> CITATION Pio22 \l 1045 </w:instrText>
+          </w:r>
+          <w:r>
+            <w:fldChar w:fldCharType="separate"/>
+          </w:r>
+          <w:r>
+            <w:rPr>
+              <w:noProof/>
+            </w:rPr>
+            <w:t xml:space="preserve"> [14]</w:t>
+          </w:r>
+          <w:r>
+            <w:fldChar w:fldCharType="end"/>
+          </w:r>
+        </w:sdtContent>
+      </w:sdt>
+      <w:r>
+        <w:t>.</w:t>
+      </w:r>
+    </w:p>
+    <w:p>
+      <w:pPr>
+        <w:pStyle w:val="Akapitzwciciem"/>
+      </w:pPr>
+      <w:r>
+        <w:t>W praktyce w systemach mikroserwisowych stosuje się zarówno bazy relacyjne jak i nierelacyjne, w zależności od potrzeb. W dobrze zaprojektowanych systemach, bardzo często będziemy mogli spotkać oba te rozwiązania jednocześnie</w:t>
+      </w:r>
+      <w:r>
+        <w:t xml:space="preserve">. W </w:t>
+      </w:r>
+      <w:r>
+        <w:t>przypadkach</w:t>
+      </w:r>
+      <w:r>
+        <w:t xml:space="preserve"> część mikroserwisów będzie korzystała z baz </w:t>
+      </w:r>
+      <w:r>
+        <w:lastRenderedPageBreak/>
+        <w:t>relacyjnych zapewniających spójność danych tam gdzie jest to krytyczne, z kolei w przypadku mikrousług</w:t>
+      </w:r>
+      <w:r>
+        <w:t>,</w:t>
+      </w:r>
+      <w:r>
+        <w:t xml:space="preserve"> które działają w czasie rzeczywistym, gdzie czas odpowiedzi systemu ma kluczowe znaczenie zastosowane zostaną nierelacyjne bazy danych</w:t>
+      </w:r>
+      <w:r>
+        <w:t>, które jednak w ogólnym rozrachunku będą dominowały</w:t>
+      </w:r>
+      <w:r>
+        <w:t>.</w:t>
+      </w:r>
+    </w:p>
+    <w:p>
+      <w:pPr>
+        <w:pStyle w:val="Akapitzwciciem"/>
+      </w:pPr>
+      <w:r>
+        <w:t xml:space="preserve">W niniejszej pracy ograniczono się  do jednego </w:t>
+      </w:r>
+      <w:r>
+        <w:t>rozwiązania</w:t>
+      </w:r>
+      <w:r>
+        <w:t xml:space="preserve">, a mianowicie do zastosowania nierelacyjnej bazy danych MongoDB. Baza ta umożliwia przechowywanie danych w formacie </w:t>
+      </w:r>
+      <w:r>
+        <w:t>BSON, który wzorowany jest  kolei na popularnym formacie JSON</w:t>
+      </w:r>
+      <w:r>
+        <w:t>.</w:t>
+      </w:r>
+      <w:r>
+        <w:t xml:space="preserve"> Spójność danych zapewniona jest na poziomie mikroserwisów, po przez odpowiednią implementację ich obsługi. System ten cechuje się pewną redundancją danych, co jest w większości przypadków nieuniknione w przypadku wykorzystania baz nierelacyjnych. Niewątpliwą zaletą takiego rozwiązania będzie jednak szybkość dostępu do danych, a także możliwość poziomego skalowania bazy danych wraz z danym mikroserwisem.</w:t>
+      </w:r>
+    </w:p>
+    <w:p>
+      <w:pPr>
+        <w:pStyle w:val="Akapitzwciciem"/>
+      </w:pPr>
+      <w:r>
+        <w:t>W bazie danych MongoDB dane przechowywane są w kolekcjach, które w pewnym sensie odpowiadają tabelą w bazach relacyjnych. Każda baza może posiadać wiele kolekcji. W projektowanym systemie każdy z trzech mikroserwisów będzie posiadał własną bazę danych, a w niej własne kolekcje.</w:t>
+      </w:r>
+      <w:r>
+        <w:t xml:space="preserve"> Mikroserwis Transaction management będzie składał się z trzech kolekcji: sequentialId, transaction oraz userActivity. Model danych mikroserwisu Transaction management przedstawia </w:t>
+      </w:r>
+      <w:r>
+        <w:fldChar w:fldCharType="begin"/>
+      </w:r>
+      <w:r>
+        <w:instrText xml:space="preserve"> REF _Ref122379576 \h </w:instrText>
+      </w:r>
+      <w:r>
+        <w:fldChar w:fldCharType="separate"/>
+      </w:r>
+      <w:r>
+        <w:t xml:space="preserve">Rysunek </w:t>
+      </w:r>
+      <w:r>
+        <w:rPr>
+          <w:noProof/>
+        </w:rPr>
+        <w:t>11</w:t>
+      </w:r>
+      <w:r>
+        <w:fldChar w:fldCharType="end"/>
+      </w:r>
+      <w:r>
+        <w:t>.</w:t>
+      </w:r>
+    </w:p>
+    <w:p>
+      <w:pPr>
+        <w:pStyle w:val="Akapitzwciciem"/>
+        <w:spacing w:before="360"/>
+        <w:ind w:firstLine="0"/>
+        <w:jc w:val="center"/>
+      </w:pPr>
+      <w:r>
+        <w:rPr>
+          <w:noProof/>
+        </w:rPr>
+        <w:drawing>
+          <wp:inline distT="0" distB="0" distL="0" distR="0" wp14:anchorId="76B5DB94" wp14:editId="75933DD0">
+            <wp:extent cx="5399405" cy="3049905"/>
+            <wp:effectExtent l="0" t="0" r="0" b="0"/>
+            <wp:docPr id="18" name="Obraz 18" descr="Obraz zawierający stół&#10;&#10;Opis wygenerowany automatycznie"/>
+            <wp:cNvGraphicFramePr>
+              <a:graphicFrameLocks xmlns:a="http://schemas.openxmlformats.org/drawingml/2006/main" noChangeAspect="1"/>
+            </wp:cNvGraphicFramePr>
+            <a:graphic xmlns:a="http://schemas.openxmlformats.org/drawingml/2006/main">
+              <a:graphicData uri="http://schemas.openxmlformats.org/drawingml/2006/picture">
+                <pic:pic xmlns:pic="http://schemas.openxmlformats.org/drawingml/2006/picture">
+                  <pic:nvPicPr>
+                    <pic:cNvPr id="18" name="Obraz 18" descr="Obraz zawierający stół&#10;&#10;Opis wygenerowany automatycznie"/>
+                    <pic:cNvPicPr/>
+                  </pic:nvPicPr>
+                  <pic:blipFill>
+                    <a:blip r:embed="rId22"/>
+                    <a:stretch>
+                      <a:fillRect/>
+                    </a:stretch>
+                  </pic:blipFill>
+                  <pic:spPr>
+                    <a:xfrm>
+                      <a:off x="0" y="0"/>
+                      <a:ext cx="5399405" cy="3049905"/>
+                    </a:xfrm>
+                    <a:prstGeom prst="rect">
+                      <a:avLst/>
+                    </a:prstGeom>
+                  </pic:spPr>
+                </pic:pic>
+              </a:graphicData>
+            </a:graphic>
+          </wp:inline>
+        </w:drawing>
+      </w:r>
+    </w:p>
+    <w:p>
+      <w:pPr>
+        <w:pStyle w:val="Legenda"/>
+      </w:pPr>
+      <w:bookmarkStart w:id="49" w:name="_Ref122379576"/>
+      <w:r>
+        <w:t xml:space="preserve">Rysunek </w:t>
+      </w:r>
+      <w:fldSimple w:instr=" SEQ Rysunek \* ARABIC ">
+        <w:r>
+          <w:rPr>
+            <w:noProof/>
+          </w:rPr>
+          <w:t>11</w:t>
+        </w:r>
+      </w:fldSimple>
+      <w:bookmarkEnd w:id="49"/>
+      <w:r>
+        <w:t xml:space="preserve"> Model </w:t>
+      </w:r>
+      <w:r>
+        <w:t xml:space="preserve">bazy </w:t>
+      </w:r>
+      <w:r>
+        <w:t>danych mikroserwisu Transaction management.</w:t>
+      </w:r>
+    </w:p>
+    <w:p>
+      <w:pPr>
+        <w:pStyle w:val="Akapitzwciciem"/>
+      </w:pPr>
+      <w:r>
+        <w:lastRenderedPageBreak/>
+        <w:t xml:space="preserve">Model danych serwisu jest stosunkowo prosty. Kolekcje transaction oraz userActivity posiadają po jednym obiekie zagnieżdżonym, jakim jest obiekt metadata przechowujący informacje o wersji dokumentu oraz datę jego utworzenia i ostatniej modyfikacji. Na podstawie przedstawionego diagramu można wygenerować schemat </w:t>
+      </w:r>
+      <w:r>
+        <w:t xml:space="preserve">poszczególnych kolekcji. </w:t>
+      </w:r>
+      <w:r>
+        <w:t xml:space="preserve"> </w:t>
+      </w:r>
+    </w:p>
+    <w:p>
+      <w:pPr>
+        <w:pStyle w:val="Akapitzwciciem"/>
+        <w:spacing w:before="360"/>
+        <w:ind w:firstLine="0"/>
+        <w:jc w:val="center"/>
+      </w:pPr>
+      <w:r>
+        <w:rPr>
+          <w:noProof/>
+        </w:rPr>
+        <w:drawing>
+          <wp:inline distT="0" distB="0" distL="0" distR="0" wp14:anchorId="6AFC6BBA" wp14:editId="4F98E412">
+            <wp:extent cx="4710022" cy="6930151"/>
+            <wp:effectExtent l="0" t="0" r="0" b="4445"/>
+            <wp:docPr id="19" name="Obraz 19"/>
+            <wp:cNvGraphicFramePr>
+              <a:graphicFrameLocks xmlns:a="http://schemas.openxmlformats.org/drawingml/2006/main" noChangeAspect="1"/>
+            </wp:cNvGraphicFramePr>
+            <a:graphic xmlns:a="http://schemas.openxmlformats.org/drawingml/2006/main">
+              <a:graphicData uri="http://schemas.openxmlformats.org/drawingml/2006/picture">
+                <pic:pic xmlns:pic="http://schemas.openxmlformats.org/drawingml/2006/picture">
+                  <pic:nvPicPr>
+                    <pic:cNvPr id="1" name=""/>
+                    <pic:cNvPicPr/>
+                  </pic:nvPicPr>
+                  <pic:blipFill>
+                    <a:blip r:embed="rId23"/>
+                    <a:stretch>
+                      <a:fillRect/>
+                    </a:stretch>
+                  </pic:blipFill>
+                  <pic:spPr>
+                    <a:xfrm>
+                      <a:off x="0" y="0"/>
+                      <a:ext cx="4720754" cy="6945942"/>
+                    </a:xfrm>
+                    <a:prstGeom prst="rect">
+                      <a:avLst/>
+                    </a:prstGeom>
+                  </pic:spPr>
+                </pic:pic>
+              </a:graphicData>
+            </a:graphic>
+          </wp:inline>
+        </w:drawing>
+      </w:r>
+    </w:p>
+    <w:p>
+      <w:pPr>
+        <w:pStyle w:val="Legenda"/>
+      </w:pPr>
+      <w:r>
+        <w:t xml:space="preserve">Rysunek </w:t>
+      </w:r>
+      <w:fldSimple w:instr=" SEQ Rysunek \* ARABIC ">
+        <w:r>
+          <w:rPr>
+            <w:noProof/>
+          </w:rPr>
+          <w:t>12</w:t>
+        </w:r>
+      </w:fldSimple>
+      <w:r>
+        <w:t xml:space="preserve"> Schemat kolekcji transaction</w:t>
+      </w:r>
+    </w:p>
+    <w:p>
+      <w:pPr>
+        <w:pStyle w:val="Akapitzwciciem"/>
+      </w:pPr>
+      <w:r>
+        <w:lastRenderedPageBreak/>
+        <w:t>Schemat taki można przedstawić również w postaci tekstowego pliku JSON (ang. JSON Schema) lub też analogiczne w formacie YML. Schemat JSON dla kolekcji transaction przedstawiono poniżej:</w:t>
+      </w:r>
+    </w:p>
+    <w:p>
+      <w:pPr>
+        <w:pStyle w:val="Akapitzwciciem"/>
+        <w:ind w:firstLine="0"/>
+      </w:pPr>
+    </w:p>
+    <w:p>
+      <w:pPr>
+        <w:shd w:val="clear" w:color="auto" w:fill="F2F2F2" w:themeFill="background1" w:themeFillShade="F2"/>
+        <w:spacing w:line="276" w:lineRule="auto"/>
+        <w:jc w:val="left"/>
+        <w:rPr>
+          <w:rFonts w:ascii="Consolas" w:hAnsi="Consolas"/>
+          <w:color w:val="000000"/>
+          <w:sz w:val="20"/>
+          <w:szCs w:val="20"/>
+        </w:rPr>
+      </w:pPr>
+      <w:r>
+        <w:rPr>
+          <w:rFonts w:ascii="Consolas" w:hAnsi="Consolas"/>
+          <w:color w:val="000000"/>
+          <w:sz w:val="20"/>
+          <w:szCs w:val="20"/>
+        </w:rPr>
+        <w:t>{</w:t>
+      </w:r>
+    </w:p>
+    <w:p>
+      <w:pPr>
+        <w:shd w:val="clear" w:color="auto" w:fill="F2F2F2" w:themeFill="background1" w:themeFillShade="F2"/>
+        <w:spacing w:line="276" w:lineRule="auto"/>
+        <w:jc w:val="left"/>
+        <w:rPr>
+          <w:rFonts w:ascii="Consolas" w:hAnsi="Consolas"/>
+          <w:color w:val="000000"/>
+          <w:sz w:val="20"/>
+          <w:szCs w:val="20"/>
+        </w:rPr>
+      </w:pPr>
+      <w:r>
+        <w:rPr>
+          <w:rFonts w:ascii="Consolas" w:hAnsi="Consolas"/>
+          <w:color w:val="000000"/>
+          <w:sz w:val="20"/>
+          <w:szCs w:val="20"/>
+        </w:rPr>
+        <w:t xml:space="preserve">    </w:t>
+      </w:r>
+      <w:r>
+        <w:rPr>
+          <w:rFonts w:ascii="Consolas" w:hAnsi="Consolas"/>
+          <w:color w:val="A31515"/>
+          <w:sz w:val="20"/>
+          <w:szCs w:val="20"/>
+        </w:rPr>
+        <w:t>"$schema"</w:t>
+      </w:r>
+      <w:r>
+        <w:rPr>
+          <w:rFonts w:ascii="Consolas" w:hAnsi="Consolas"/>
+          <w:color w:val="000000"/>
+          <w:sz w:val="20"/>
+          <w:szCs w:val="20"/>
+        </w:rPr>
+        <w:t xml:space="preserve">: </w:t>
+      </w:r>
+      <w:r>
+        <w:rPr>
+          <w:rFonts w:ascii="Consolas" w:hAnsi="Consolas"/>
+          <w:color w:val="0451A5"/>
+          <w:sz w:val="20"/>
+          <w:szCs w:val="20"/>
+        </w:rPr>
+        <w:t>"http://json-schema.org/draft-04/schema#"</w:t>
+      </w:r>
+      <w:r>
+        <w:rPr>
+          <w:rFonts w:ascii="Consolas" w:hAnsi="Consolas"/>
+          <w:color w:val="000000"/>
+          <w:sz w:val="20"/>
+          <w:szCs w:val="20"/>
+        </w:rPr>
+        <w:t>,</w:t>
+      </w:r>
+    </w:p>
+    <w:p>
+      <w:pPr>
+        <w:shd w:val="clear" w:color="auto" w:fill="F2F2F2" w:themeFill="background1" w:themeFillShade="F2"/>
+        <w:spacing w:line="276" w:lineRule="auto"/>
+        <w:jc w:val="left"/>
+        <w:rPr>
+          <w:rFonts w:ascii="Consolas" w:hAnsi="Consolas"/>
+          <w:color w:val="000000"/>
+          <w:sz w:val="20"/>
+          <w:szCs w:val="20"/>
+        </w:rPr>
+      </w:pPr>
+      <w:r>
+        <w:rPr>
+          <w:rFonts w:ascii="Consolas" w:hAnsi="Consolas"/>
+          <w:color w:val="000000"/>
+          <w:sz w:val="20"/>
+          <w:szCs w:val="20"/>
+        </w:rPr>
+        <w:t xml:space="preserve">    </w:t>
+      </w:r>
+      <w:r>
+        <w:rPr>
+          <w:rFonts w:ascii="Consolas" w:hAnsi="Consolas"/>
+          <w:color w:val="A31515"/>
+          <w:sz w:val="20"/>
+          <w:szCs w:val="20"/>
+        </w:rPr>
+        <w:t>"type"</w:t>
+      </w:r>
+      <w:r>
+        <w:rPr>
+          <w:rFonts w:ascii="Consolas" w:hAnsi="Consolas"/>
+          <w:color w:val="000000"/>
+          <w:sz w:val="20"/>
+          <w:szCs w:val="20"/>
+        </w:rPr>
+        <w:t xml:space="preserve">: </w:t>
+      </w:r>
+      <w:r>
+        <w:rPr>
+          <w:rFonts w:ascii="Consolas" w:hAnsi="Consolas"/>
+          <w:color w:val="0451A5"/>
+          <w:sz w:val="20"/>
+          <w:szCs w:val="20"/>
+        </w:rPr>
+        <w:t>"object"</w:t>
+      </w:r>
+      <w:r>
+        <w:rPr>
+          <w:rFonts w:ascii="Consolas" w:hAnsi="Consolas"/>
+          <w:color w:val="000000"/>
+          <w:sz w:val="20"/>
+          <w:szCs w:val="20"/>
+        </w:rPr>
+        <w:t>,</w:t>
+      </w:r>
+    </w:p>
+    <w:p>
+      <w:pPr>
+        <w:shd w:val="clear" w:color="auto" w:fill="F2F2F2" w:themeFill="background1" w:themeFillShade="F2"/>
+        <w:spacing w:line="276" w:lineRule="auto"/>
+        <w:jc w:val="left"/>
+        <w:rPr>
+          <w:rFonts w:ascii="Consolas" w:hAnsi="Consolas"/>
+          <w:color w:val="000000"/>
+          <w:sz w:val="20"/>
+          <w:szCs w:val="20"/>
+        </w:rPr>
+      </w:pPr>
+      <w:r>
+        <w:rPr>
+          <w:rFonts w:ascii="Consolas" w:hAnsi="Consolas"/>
+          <w:color w:val="000000"/>
+          <w:sz w:val="20"/>
+          <w:szCs w:val="20"/>
+        </w:rPr>
+        <w:t xml:space="preserve">    </w:t>
+      </w:r>
+      <w:r>
+        <w:rPr>
+          <w:rFonts w:ascii="Consolas" w:hAnsi="Consolas"/>
+          <w:color w:val="A31515"/>
+          <w:sz w:val="20"/>
+          <w:szCs w:val="20"/>
+        </w:rPr>
+        <w:t>"title"</w:t>
+      </w:r>
+      <w:r>
+        <w:rPr>
+          <w:rFonts w:ascii="Consolas" w:hAnsi="Consolas"/>
+          <w:color w:val="000000"/>
+          <w:sz w:val="20"/>
+          <w:szCs w:val="20"/>
+        </w:rPr>
+        <w:t xml:space="preserve">: </w:t>
+      </w:r>
+      <w:r>
+        <w:rPr>
+          <w:rFonts w:ascii="Consolas" w:hAnsi="Consolas"/>
+          <w:color w:val="0451A5"/>
+          <w:sz w:val="20"/>
+          <w:szCs w:val="20"/>
+        </w:rPr>
+        <w:t>"transaction"</w:t>
+      </w:r>
+      <w:r>
+        <w:rPr>
+          <w:rFonts w:ascii="Consolas" w:hAnsi="Consolas"/>
+          <w:color w:val="000000"/>
+          <w:sz w:val="20"/>
+          <w:szCs w:val="20"/>
+        </w:rPr>
+        <w:t>,</w:t>
+      </w:r>
+    </w:p>
+    <w:p>
+      <w:pPr>
+        <w:shd w:val="clear" w:color="auto" w:fill="F2F2F2" w:themeFill="background1" w:themeFillShade="F2"/>
+        <w:spacing w:line="276" w:lineRule="auto"/>
+        <w:jc w:val="left"/>
+        <w:rPr>
+          <w:rFonts w:ascii="Consolas" w:hAnsi="Consolas"/>
+          <w:color w:val="000000"/>
+          <w:sz w:val="20"/>
+          <w:szCs w:val="20"/>
+        </w:rPr>
+      </w:pPr>
+      <w:r>
+        <w:rPr>
+          <w:rFonts w:ascii="Consolas" w:hAnsi="Consolas"/>
+          <w:color w:val="000000"/>
+          <w:sz w:val="20"/>
+          <w:szCs w:val="20"/>
+        </w:rPr>
+        <w:t xml:space="preserve">    </w:t>
+      </w:r>
+      <w:r>
+        <w:rPr>
+          <w:rFonts w:ascii="Consolas" w:hAnsi="Consolas"/>
+          <w:color w:val="A31515"/>
+          <w:sz w:val="20"/>
+          <w:szCs w:val="20"/>
+        </w:rPr>
+        <w:t>"properties"</w:t>
+      </w:r>
+      <w:r>
+        <w:rPr>
+          <w:rFonts w:ascii="Consolas" w:hAnsi="Consolas"/>
+          <w:color w:val="000000"/>
+          <w:sz w:val="20"/>
+          <w:szCs w:val="20"/>
+        </w:rPr>
+        <w:t>: {</w:t>
+      </w:r>
+    </w:p>
+    <w:p>
+      <w:pPr>
+        <w:shd w:val="clear" w:color="auto" w:fill="F2F2F2" w:themeFill="background1" w:themeFillShade="F2"/>
+        <w:spacing w:line="276" w:lineRule="auto"/>
+        <w:jc w:val="left"/>
+        <w:rPr>
+          <w:rFonts w:ascii="Consolas" w:hAnsi="Consolas"/>
+          <w:color w:val="000000"/>
+          <w:sz w:val="20"/>
+          <w:szCs w:val="20"/>
+        </w:rPr>
+      </w:pPr>
+      <w:r>
+        <w:rPr>
+          <w:rFonts w:ascii="Consolas" w:hAnsi="Consolas"/>
+          <w:color w:val="000000"/>
+          <w:sz w:val="20"/>
+          <w:szCs w:val="20"/>
+        </w:rPr>
+        <w:t xml:space="preserve">        </w:t>
+      </w:r>
+      <w:r>
+        <w:rPr>
+          <w:rFonts w:ascii="Consolas" w:hAnsi="Consolas"/>
+          <w:color w:val="A31515"/>
+          <w:sz w:val="20"/>
+          <w:szCs w:val="20"/>
+        </w:rPr>
+        <w:t>"_id"</w:t>
+      </w:r>
+      <w:r>
+        <w:rPr>
+          <w:rFonts w:ascii="Consolas" w:hAnsi="Consolas"/>
+          <w:color w:val="000000"/>
+          <w:sz w:val="20"/>
+          <w:szCs w:val="20"/>
+        </w:rPr>
+        <w:t>: {</w:t>
+      </w:r>
+    </w:p>
+    <w:p>
+      <w:pPr>
+        <w:shd w:val="clear" w:color="auto" w:fill="F2F2F2" w:themeFill="background1" w:themeFillShade="F2"/>
+        <w:spacing w:line="276" w:lineRule="auto"/>
+        <w:jc w:val="left"/>
+        <w:rPr>
+          <w:rFonts w:ascii="Consolas" w:hAnsi="Consolas"/>
+          <w:color w:val="000000"/>
+          <w:sz w:val="20"/>
+          <w:szCs w:val="20"/>
+        </w:rPr>
+      </w:pPr>
+      <w:r>
+        <w:rPr>
+          <w:rFonts w:ascii="Consolas" w:hAnsi="Consolas"/>
+          <w:color w:val="000000"/>
+          <w:sz w:val="20"/>
+          <w:szCs w:val="20"/>
+        </w:rPr>
+        <w:t xml:space="preserve">            </w:t>
+      </w:r>
+      <w:r>
+        <w:rPr>
+          <w:rFonts w:ascii="Consolas" w:hAnsi="Consolas"/>
+          <w:color w:val="A31515"/>
+          <w:sz w:val="20"/>
+          <w:szCs w:val="20"/>
+        </w:rPr>
+        <w:t>"type"</w:t>
+      </w:r>
+      <w:r>
+        <w:rPr>
+          <w:rFonts w:ascii="Consolas" w:hAnsi="Consolas"/>
+          <w:color w:val="000000"/>
+          <w:sz w:val="20"/>
+          <w:szCs w:val="20"/>
+        </w:rPr>
+        <w:t xml:space="preserve">: </w:t>
+      </w:r>
+      <w:r>
+        <w:rPr>
+          <w:rFonts w:ascii="Consolas" w:hAnsi="Consolas"/>
+          <w:color w:val="0451A5"/>
+          <w:sz w:val="20"/>
+          <w:szCs w:val="20"/>
+        </w:rPr>
+        <w:t>"string"</w:t>
+      </w:r>
+      <w:r>
+        <w:rPr>
+          <w:rFonts w:ascii="Consolas" w:hAnsi="Consolas"/>
+          <w:color w:val="000000"/>
+          <w:sz w:val="20"/>
+          <w:szCs w:val="20"/>
+        </w:rPr>
+        <w:t>,</w:t>
+      </w:r>
+    </w:p>
+    <w:p>
+      <w:pPr>
+        <w:shd w:val="clear" w:color="auto" w:fill="F2F2F2" w:themeFill="background1" w:themeFillShade="F2"/>
+        <w:spacing w:line="276" w:lineRule="auto"/>
+        <w:jc w:val="left"/>
+        <w:rPr>
+          <w:rFonts w:ascii="Consolas" w:hAnsi="Consolas"/>
+          <w:color w:val="000000"/>
+          <w:sz w:val="20"/>
+          <w:szCs w:val="20"/>
+        </w:rPr>
+      </w:pPr>
+      <w:r>
+        <w:rPr>
+          <w:rFonts w:ascii="Consolas" w:hAnsi="Consolas"/>
+          <w:color w:val="000000"/>
+          <w:sz w:val="20"/>
+          <w:szCs w:val="20"/>
+        </w:rPr>
+        <w:t xml:space="preserve">            </w:t>
+      </w:r>
+      <w:r>
+        <w:rPr>
+          <w:rFonts w:ascii="Consolas" w:hAnsi="Consolas"/>
+          <w:color w:val="A31515"/>
+          <w:sz w:val="20"/>
+          <w:szCs w:val="20"/>
+        </w:rPr>
+        <w:t>"pattern"</w:t>
+      </w:r>
+      <w:r>
+        <w:rPr>
+          <w:rFonts w:ascii="Consolas" w:hAnsi="Consolas"/>
+          <w:color w:val="000000"/>
+          <w:sz w:val="20"/>
+          <w:szCs w:val="20"/>
+        </w:rPr>
+        <w:t xml:space="preserve">: </w:t>
+      </w:r>
+      <w:r>
+        <w:rPr>
+          <w:rFonts w:ascii="Consolas" w:hAnsi="Consolas"/>
+          <w:color w:val="0451A5"/>
+          <w:sz w:val="20"/>
+          <w:szCs w:val="20"/>
+        </w:rPr>
+        <w:t>"^[a-fA-F0-9]{24}$"</w:t>
+      </w:r>
+    </w:p>
+    <w:p>
+      <w:pPr>
+        <w:shd w:val="clear" w:color="auto" w:fill="F2F2F2" w:themeFill="background1" w:themeFillShade="F2"/>
+        <w:spacing w:line="276" w:lineRule="auto"/>
+        <w:jc w:val="left"/>
+        <w:rPr>
+          <w:rFonts w:ascii="Consolas" w:hAnsi="Consolas"/>
+          <w:color w:val="000000"/>
+          <w:sz w:val="20"/>
+          <w:szCs w:val="20"/>
+        </w:rPr>
+      </w:pPr>
+      <w:r>
+        <w:rPr>
+          <w:rFonts w:ascii="Consolas" w:hAnsi="Consolas"/>
+          <w:color w:val="000000"/>
+          <w:sz w:val="20"/>
+          <w:szCs w:val="20"/>
+        </w:rPr>
+        <w:t>        },</w:t>
+      </w:r>
+    </w:p>
+    <w:p>
+      <w:pPr>
+        <w:shd w:val="clear" w:color="auto" w:fill="F2F2F2" w:themeFill="background1" w:themeFillShade="F2"/>
+        <w:spacing w:line="276" w:lineRule="auto"/>
+        <w:jc w:val="left"/>
+        <w:rPr>
+          <w:rFonts w:ascii="Consolas" w:hAnsi="Consolas"/>
+          <w:color w:val="000000"/>
+          <w:sz w:val="20"/>
+          <w:szCs w:val="20"/>
+        </w:rPr>
+      </w:pPr>
+      <w:r>
+        <w:rPr>
+          <w:rFonts w:ascii="Consolas" w:hAnsi="Consolas"/>
+          <w:color w:val="000000"/>
+          <w:sz w:val="20"/>
+          <w:szCs w:val="20"/>
+        </w:rPr>
+        <w:t xml:space="preserve">        </w:t>
+      </w:r>
+      <w:r>
+        <w:rPr>
+          <w:rFonts w:ascii="Consolas" w:hAnsi="Consolas"/>
+          <w:color w:val="A31515"/>
+          <w:sz w:val="20"/>
+          <w:szCs w:val="20"/>
+        </w:rPr>
+        <w:t>"user"</w:t>
+      </w:r>
+      <w:r>
+        <w:rPr>
+          <w:rFonts w:ascii="Consolas" w:hAnsi="Consolas"/>
+          <w:color w:val="000000"/>
+          <w:sz w:val="20"/>
+          <w:szCs w:val="20"/>
+        </w:rPr>
+        <w:t>: {</w:t>
+      </w:r>
+    </w:p>
+    <w:p>
+      <w:pPr>
+        <w:shd w:val="clear" w:color="auto" w:fill="F2F2F2" w:themeFill="background1" w:themeFillShade="F2"/>
+        <w:spacing w:line="276" w:lineRule="auto"/>
+        <w:jc w:val="left"/>
+        <w:rPr>
+          <w:rFonts w:ascii="Consolas" w:hAnsi="Consolas"/>
+          <w:color w:val="000000"/>
+          <w:sz w:val="20"/>
+          <w:szCs w:val="20"/>
+        </w:rPr>
+      </w:pPr>
+      <w:r>
+        <w:rPr>
+          <w:rFonts w:ascii="Consolas" w:hAnsi="Consolas"/>
+          <w:color w:val="000000"/>
+          <w:sz w:val="20"/>
+          <w:szCs w:val="20"/>
+        </w:rPr>
+        <w:t xml:space="preserve">            </w:t>
+      </w:r>
+      <w:r>
+        <w:rPr>
+          <w:rFonts w:ascii="Consolas" w:hAnsi="Consolas"/>
+          <w:color w:val="A31515"/>
+          <w:sz w:val="20"/>
+          <w:szCs w:val="20"/>
+        </w:rPr>
+        <w:t>"type"</w:t>
+      </w:r>
+      <w:r>
+        <w:rPr>
+          <w:rFonts w:ascii="Consolas" w:hAnsi="Consolas"/>
+          <w:color w:val="000000"/>
+          <w:sz w:val="20"/>
+          <w:szCs w:val="20"/>
+        </w:rPr>
+        <w:t xml:space="preserve">: </w:t>
+      </w:r>
+      <w:r>
+        <w:rPr>
+          <w:rFonts w:ascii="Consolas" w:hAnsi="Consolas"/>
+          <w:color w:val="0451A5"/>
+          <w:sz w:val="20"/>
+          <w:szCs w:val="20"/>
+        </w:rPr>
+        <w:t>"string"</w:t>
+      </w:r>
+    </w:p>
+    <w:p>
+      <w:pPr>
+        <w:shd w:val="clear" w:color="auto" w:fill="F2F2F2" w:themeFill="background1" w:themeFillShade="F2"/>
+        <w:spacing w:line="276" w:lineRule="auto"/>
+        <w:jc w:val="left"/>
+        <w:rPr>
+          <w:rFonts w:ascii="Consolas" w:hAnsi="Consolas"/>
+          <w:color w:val="000000"/>
+          <w:sz w:val="20"/>
+          <w:szCs w:val="20"/>
+        </w:rPr>
+      </w:pPr>
+      <w:r>
+        <w:rPr>
+          <w:rFonts w:ascii="Consolas" w:hAnsi="Consolas"/>
+          <w:color w:val="000000"/>
+          <w:sz w:val="20"/>
+          <w:szCs w:val="20"/>
+        </w:rPr>
+        <w:t>        },</w:t>
+      </w:r>
+    </w:p>
+    <w:p>
+      <w:pPr>
+        <w:shd w:val="clear" w:color="auto" w:fill="F2F2F2" w:themeFill="background1" w:themeFillShade="F2"/>
+        <w:spacing w:line="276" w:lineRule="auto"/>
+        <w:jc w:val="left"/>
+        <w:rPr>
+          <w:rFonts w:ascii="Consolas" w:hAnsi="Consolas"/>
+          <w:color w:val="000000"/>
+          <w:sz w:val="20"/>
+          <w:szCs w:val="20"/>
+        </w:rPr>
+      </w:pPr>
+      <w:r>
+        <w:rPr>
+          <w:rFonts w:ascii="Consolas" w:hAnsi="Consolas"/>
+          <w:color w:val="000000"/>
+          <w:sz w:val="20"/>
+          <w:szCs w:val="20"/>
+        </w:rPr>
+        <w:t xml:space="preserve">        </w:t>
+      </w:r>
+      <w:r>
+        <w:rPr>
+          <w:rFonts w:ascii="Consolas" w:hAnsi="Consolas"/>
+          <w:color w:val="A31515"/>
+          <w:sz w:val="20"/>
+          <w:szCs w:val="20"/>
+        </w:rPr>
+        <w:t>"transactionNumber"</w:t>
+      </w:r>
+      <w:r>
+        <w:rPr>
+          <w:rFonts w:ascii="Consolas" w:hAnsi="Consolas"/>
+          <w:color w:val="000000"/>
+          <w:sz w:val="20"/>
+          <w:szCs w:val="20"/>
+        </w:rPr>
+        <w:t>: {</w:t>
+      </w:r>
+    </w:p>
+    <w:p>
+      <w:pPr>
+        <w:shd w:val="clear" w:color="auto" w:fill="F2F2F2" w:themeFill="background1" w:themeFillShade="F2"/>
+        <w:spacing w:line="276" w:lineRule="auto"/>
+        <w:jc w:val="left"/>
+        <w:rPr>
+          <w:rFonts w:ascii="Consolas" w:hAnsi="Consolas"/>
+          <w:color w:val="000000"/>
+          <w:sz w:val="20"/>
+          <w:szCs w:val="20"/>
+        </w:rPr>
+      </w:pPr>
+      <w:r>
+        <w:rPr>
+          <w:rFonts w:ascii="Consolas" w:hAnsi="Consolas"/>
+          <w:color w:val="000000"/>
+          <w:sz w:val="20"/>
+          <w:szCs w:val="20"/>
+        </w:rPr>
+        <w:t xml:space="preserve">            </w:t>
+      </w:r>
+      <w:r>
+        <w:rPr>
+          <w:rFonts w:ascii="Consolas" w:hAnsi="Consolas"/>
+          <w:color w:val="A31515"/>
+          <w:sz w:val="20"/>
+          <w:szCs w:val="20"/>
+        </w:rPr>
+        <w:t>"type"</w:t>
+      </w:r>
+      <w:r>
+        <w:rPr>
+          <w:rFonts w:ascii="Consolas" w:hAnsi="Consolas"/>
+          <w:color w:val="000000"/>
+          <w:sz w:val="20"/>
+          <w:szCs w:val="20"/>
+        </w:rPr>
+        <w:t xml:space="preserve">: </w:t>
+      </w:r>
+      <w:r>
+        <w:rPr>
+          <w:rFonts w:ascii="Consolas" w:hAnsi="Consolas"/>
+          <w:color w:val="0451A5"/>
+          <w:sz w:val="20"/>
+          <w:szCs w:val="20"/>
+        </w:rPr>
+        <w:t>"integer"</w:t>
+      </w:r>
+    </w:p>
+    <w:p>
+      <w:pPr>
+        <w:shd w:val="clear" w:color="auto" w:fill="F2F2F2" w:themeFill="background1" w:themeFillShade="F2"/>
+        <w:spacing w:line="276" w:lineRule="auto"/>
+        <w:jc w:val="left"/>
+        <w:rPr>
+          <w:rFonts w:ascii="Consolas" w:hAnsi="Consolas"/>
+          <w:color w:val="000000"/>
+          <w:sz w:val="20"/>
+          <w:szCs w:val="20"/>
+        </w:rPr>
+      </w:pPr>
+      <w:r>
+        <w:rPr>
+          <w:rFonts w:ascii="Consolas" w:hAnsi="Consolas"/>
+          <w:color w:val="000000"/>
+          <w:sz w:val="20"/>
+          <w:szCs w:val="20"/>
+        </w:rPr>
+        <w:t>        },</w:t>
+      </w:r>
+    </w:p>
+    <w:p>
+      <w:pPr>
+        <w:shd w:val="clear" w:color="auto" w:fill="F2F2F2" w:themeFill="background1" w:themeFillShade="F2"/>
+        <w:spacing w:line="276" w:lineRule="auto"/>
+        <w:jc w:val="left"/>
+        <w:rPr>
+          <w:rFonts w:ascii="Consolas" w:hAnsi="Consolas"/>
+          <w:color w:val="000000"/>
+          <w:sz w:val="20"/>
+          <w:szCs w:val="20"/>
+        </w:rPr>
+      </w:pPr>
+      <w:r>
+        <w:rPr>
+          <w:rFonts w:ascii="Consolas" w:hAnsi="Consolas"/>
+          <w:color w:val="000000"/>
+          <w:sz w:val="20"/>
+          <w:szCs w:val="20"/>
+        </w:rPr>
+        <w:t xml:space="preserve">        </w:t>
+      </w:r>
+      <w:r>
+        <w:rPr>
+          <w:rFonts w:ascii="Consolas" w:hAnsi="Consolas"/>
+          <w:color w:val="A31515"/>
+          <w:sz w:val="20"/>
+          <w:szCs w:val="20"/>
+        </w:rPr>
+        <w:t>"type"</w:t>
+      </w:r>
+      <w:r>
+        <w:rPr>
+          <w:rFonts w:ascii="Consolas" w:hAnsi="Consolas"/>
+          <w:color w:val="000000"/>
+          <w:sz w:val="20"/>
+          <w:szCs w:val="20"/>
+        </w:rPr>
+        <w:t>: {</w:t>
+      </w:r>
+    </w:p>
+    <w:p>
+      <w:pPr>
+        <w:shd w:val="clear" w:color="auto" w:fill="F2F2F2" w:themeFill="background1" w:themeFillShade="F2"/>
+        <w:spacing w:line="276" w:lineRule="auto"/>
+        <w:jc w:val="left"/>
+        <w:rPr>
+          <w:rFonts w:ascii="Consolas" w:hAnsi="Consolas"/>
+          <w:color w:val="000000"/>
+          <w:sz w:val="20"/>
+          <w:szCs w:val="20"/>
+        </w:rPr>
+      </w:pPr>
+      <w:r>
+        <w:rPr>
+          <w:rFonts w:ascii="Consolas" w:hAnsi="Consolas"/>
+          <w:color w:val="000000"/>
+          <w:sz w:val="20"/>
+          <w:szCs w:val="20"/>
+        </w:rPr>
+        <w:t xml:space="preserve">            </w:t>
+      </w:r>
+      <w:r>
+        <w:rPr>
+          <w:rFonts w:ascii="Consolas" w:hAnsi="Consolas"/>
+          <w:color w:val="A31515"/>
+          <w:sz w:val="20"/>
+          <w:szCs w:val="20"/>
+        </w:rPr>
+        <w:t>"type"</w:t>
+      </w:r>
+      <w:r>
+        <w:rPr>
+          <w:rFonts w:ascii="Consolas" w:hAnsi="Consolas"/>
+          <w:color w:val="000000"/>
+          <w:sz w:val="20"/>
+          <w:szCs w:val="20"/>
+        </w:rPr>
+        <w:t xml:space="preserve">: </w:t>
+      </w:r>
+      <w:r>
+        <w:rPr>
+          <w:rFonts w:ascii="Consolas" w:hAnsi="Consolas"/>
+          <w:color w:val="0451A5"/>
+          <w:sz w:val="20"/>
+          <w:szCs w:val="20"/>
+        </w:rPr>
+        <w:t>"string"</w:t>
+      </w:r>
+    </w:p>
+    <w:p>
+      <w:pPr>
+        <w:shd w:val="clear" w:color="auto" w:fill="F2F2F2" w:themeFill="background1" w:themeFillShade="F2"/>
+        <w:spacing w:line="276" w:lineRule="auto"/>
+        <w:jc w:val="left"/>
+        <w:rPr>
+          <w:rFonts w:ascii="Consolas" w:hAnsi="Consolas"/>
+          <w:color w:val="000000"/>
+          <w:sz w:val="20"/>
+          <w:szCs w:val="20"/>
+        </w:rPr>
+      </w:pPr>
+      <w:r>
+        <w:rPr>
+          <w:rFonts w:ascii="Consolas" w:hAnsi="Consolas"/>
+          <w:color w:val="000000"/>
+          <w:sz w:val="20"/>
+          <w:szCs w:val="20"/>
+        </w:rPr>
+        <w:t>        },</w:t>
+      </w:r>
+    </w:p>
+    <w:p>
+      <w:pPr>
+        <w:shd w:val="clear" w:color="auto" w:fill="F2F2F2" w:themeFill="background1" w:themeFillShade="F2"/>
+        <w:spacing w:line="276" w:lineRule="auto"/>
+        <w:jc w:val="left"/>
+        <w:rPr>
+          <w:rFonts w:ascii="Consolas" w:hAnsi="Consolas"/>
+          <w:color w:val="000000"/>
+          <w:sz w:val="20"/>
+          <w:szCs w:val="20"/>
+        </w:rPr>
+      </w:pPr>
+      <w:r>
+        <w:rPr>
+          <w:rFonts w:ascii="Consolas" w:hAnsi="Consolas"/>
+          <w:color w:val="000000"/>
+          <w:sz w:val="20"/>
+          <w:szCs w:val="20"/>
+        </w:rPr>
+        <w:t xml:space="preserve">        </w:t>
+      </w:r>
+      <w:r>
+        <w:rPr>
+          <w:rFonts w:ascii="Consolas" w:hAnsi="Consolas"/>
+          <w:color w:val="A31515"/>
+          <w:sz w:val="20"/>
+          <w:szCs w:val="20"/>
+        </w:rPr>
+        <w:t>"category"</w:t>
+      </w:r>
+      <w:r>
+        <w:rPr>
+          <w:rFonts w:ascii="Consolas" w:hAnsi="Consolas"/>
+          <w:color w:val="000000"/>
+          <w:sz w:val="20"/>
+          <w:szCs w:val="20"/>
+        </w:rPr>
+        <w:t>: {</w:t>
+      </w:r>
+    </w:p>
+    <w:p>
+      <w:pPr>
+        <w:shd w:val="clear" w:color="auto" w:fill="F2F2F2" w:themeFill="background1" w:themeFillShade="F2"/>
+        <w:spacing w:line="276" w:lineRule="auto"/>
+        <w:jc w:val="left"/>
+        <w:rPr>
+          <w:rFonts w:ascii="Consolas" w:hAnsi="Consolas"/>
+          <w:color w:val="000000"/>
+          <w:sz w:val="20"/>
+          <w:szCs w:val="20"/>
+        </w:rPr>
+      </w:pPr>
+      <w:r>
+        <w:rPr>
+          <w:rFonts w:ascii="Consolas" w:hAnsi="Consolas"/>
+          <w:color w:val="000000"/>
+          <w:sz w:val="20"/>
+          <w:szCs w:val="20"/>
+        </w:rPr>
+        <w:t xml:space="preserve">            </w:t>
+      </w:r>
+      <w:r>
+        <w:rPr>
+          <w:rFonts w:ascii="Consolas" w:hAnsi="Consolas"/>
+          <w:color w:val="A31515"/>
+          <w:sz w:val="20"/>
+          <w:szCs w:val="20"/>
+        </w:rPr>
+        <w:t>"type"</w:t>
+      </w:r>
+      <w:r>
+        <w:rPr>
+          <w:rFonts w:ascii="Consolas" w:hAnsi="Consolas"/>
+          <w:color w:val="000000"/>
+          <w:sz w:val="20"/>
+          <w:szCs w:val="20"/>
+        </w:rPr>
+        <w:t xml:space="preserve">: </w:t>
+      </w:r>
+      <w:r>
+        <w:rPr>
+          <w:rFonts w:ascii="Consolas" w:hAnsi="Consolas"/>
+          <w:color w:val="0451A5"/>
+          <w:sz w:val="20"/>
+          <w:szCs w:val="20"/>
+        </w:rPr>
+        <w:t>"number"</w:t>
+      </w:r>
+    </w:p>
+    <w:p>
+      <w:pPr>
+        <w:shd w:val="clear" w:color="auto" w:fill="F2F2F2" w:themeFill="background1" w:themeFillShade="F2"/>
+        <w:spacing w:line="276" w:lineRule="auto"/>
+        <w:jc w:val="left"/>
+        <w:rPr>
+          <w:rFonts w:ascii="Consolas" w:hAnsi="Consolas"/>
+          <w:color w:val="000000"/>
+          <w:sz w:val="20"/>
+          <w:szCs w:val="20"/>
+        </w:rPr>
+      </w:pPr>
+      <w:r>
+        <w:rPr>
+          <w:rFonts w:ascii="Consolas" w:hAnsi="Consolas"/>
+          <w:color w:val="000000"/>
+          <w:sz w:val="20"/>
+          <w:szCs w:val="20"/>
+        </w:rPr>
+        <w:t>        },</w:t>
+      </w:r>
+    </w:p>
+    <w:p>
+      <w:pPr>
+        <w:shd w:val="clear" w:color="auto" w:fill="F2F2F2" w:themeFill="background1" w:themeFillShade="F2"/>
+        <w:spacing w:line="276" w:lineRule="auto"/>
+        <w:jc w:val="left"/>
+        <w:rPr>
+          <w:rFonts w:ascii="Consolas" w:hAnsi="Consolas"/>
+          <w:color w:val="000000"/>
+          <w:sz w:val="20"/>
+          <w:szCs w:val="20"/>
+        </w:rPr>
+      </w:pPr>
+      <w:r>
+        <w:rPr>
+          <w:rFonts w:ascii="Consolas" w:hAnsi="Consolas"/>
+          <w:color w:val="000000"/>
+          <w:sz w:val="20"/>
+          <w:szCs w:val="20"/>
+        </w:rPr>
+        <w:t xml:space="preserve">        </w:t>
+      </w:r>
+      <w:r>
+        <w:rPr>
+          <w:rFonts w:ascii="Consolas" w:hAnsi="Consolas"/>
+          <w:color w:val="A31515"/>
+          <w:sz w:val="20"/>
+          <w:szCs w:val="20"/>
+        </w:rPr>
+        <w:t>"amount"</w:t>
+      </w:r>
+      <w:r>
+        <w:rPr>
+          <w:rFonts w:ascii="Consolas" w:hAnsi="Consolas"/>
+          <w:color w:val="000000"/>
+          <w:sz w:val="20"/>
+          <w:szCs w:val="20"/>
+        </w:rPr>
+        <w:t>: {</w:t>
+      </w:r>
+    </w:p>
+    <w:p>
+      <w:pPr>
+        <w:shd w:val="clear" w:color="auto" w:fill="F2F2F2" w:themeFill="background1" w:themeFillShade="F2"/>
+        <w:spacing w:line="276" w:lineRule="auto"/>
+        <w:jc w:val="left"/>
+        <w:rPr>
+          <w:rFonts w:ascii="Consolas" w:hAnsi="Consolas"/>
+          <w:color w:val="000000"/>
+          <w:sz w:val="20"/>
+          <w:szCs w:val="20"/>
+        </w:rPr>
+      </w:pPr>
+      <w:r>
+        <w:rPr>
+          <w:rFonts w:ascii="Consolas" w:hAnsi="Consolas"/>
+          <w:color w:val="000000"/>
+          <w:sz w:val="20"/>
+          <w:szCs w:val="20"/>
+        </w:rPr>
+        <w:t xml:space="preserve">            </w:t>
+      </w:r>
+      <w:r>
+        <w:rPr>
+          <w:rFonts w:ascii="Consolas" w:hAnsi="Consolas"/>
+          <w:color w:val="A31515"/>
+          <w:sz w:val="20"/>
+          <w:szCs w:val="20"/>
+        </w:rPr>
+        <w:t>"type"</w:t>
+      </w:r>
+      <w:r>
+        <w:rPr>
+          <w:rFonts w:ascii="Consolas" w:hAnsi="Consolas"/>
+          <w:color w:val="000000"/>
+          <w:sz w:val="20"/>
+          <w:szCs w:val="20"/>
+        </w:rPr>
+        <w:t xml:space="preserve">: </w:t>
+      </w:r>
+      <w:r>
+        <w:rPr>
+          <w:rFonts w:ascii="Consolas" w:hAnsi="Consolas"/>
+          <w:color w:val="0451A5"/>
+          <w:sz w:val="20"/>
+          <w:szCs w:val="20"/>
+        </w:rPr>
+        <w:t>"number"</w:t>
+      </w:r>
+    </w:p>
+    <w:p>
+      <w:pPr>
+        <w:shd w:val="clear" w:color="auto" w:fill="F2F2F2" w:themeFill="background1" w:themeFillShade="F2"/>
+        <w:spacing w:line="276" w:lineRule="auto"/>
+        <w:jc w:val="left"/>
+        <w:rPr>
+          <w:rFonts w:ascii="Consolas" w:hAnsi="Consolas"/>
+          <w:color w:val="000000"/>
+          <w:sz w:val="20"/>
+          <w:szCs w:val="20"/>
+        </w:rPr>
+      </w:pPr>
+      <w:r>
+        <w:rPr>
+          <w:rFonts w:ascii="Consolas" w:hAnsi="Consolas"/>
+          <w:color w:val="000000"/>
+          <w:sz w:val="20"/>
+          <w:szCs w:val="20"/>
+        </w:rPr>
+        <w:t>        },</w:t>
+      </w:r>
+    </w:p>
+    <w:p>
+      <w:pPr>
+        <w:shd w:val="clear" w:color="auto" w:fill="F2F2F2" w:themeFill="background1" w:themeFillShade="F2"/>
+        <w:spacing w:line="276" w:lineRule="auto"/>
+        <w:jc w:val="left"/>
+        <w:rPr>
+          <w:rFonts w:ascii="Consolas" w:hAnsi="Consolas"/>
+          <w:color w:val="000000"/>
+          <w:sz w:val="20"/>
+          <w:szCs w:val="20"/>
+        </w:rPr>
+      </w:pPr>
+      <w:r>
+        <w:rPr>
+          <w:rFonts w:ascii="Consolas" w:hAnsi="Consolas"/>
+          <w:color w:val="000000"/>
+          <w:sz w:val="20"/>
+          <w:szCs w:val="20"/>
+        </w:rPr>
+        <w:t xml:space="preserve">        </w:t>
+      </w:r>
+      <w:r>
+        <w:rPr>
+          <w:rFonts w:ascii="Consolas" w:hAnsi="Consolas"/>
+          <w:color w:val="A31515"/>
+          <w:sz w:val="20"/>
+          <w:szCs w:val="20"/>
+        </w:rPr>
+        <w:t>"date"</w:t>
+      </w:r>
+      <w:r>
+        <w:rPr>
+          <w:rFonts w:ascii="Consolas" w:hAnsi="Consolas"/>
+          <w:color w:val="000000"/>
+          <w:sz w:val="20"/>
+          <w:szCs w:val="20"/>
+        </w:rPr>
+        <w:t>: {</w:t>
+      </w:r>
+    </w:p>
+    <w:p>
+      <w:pPr>
+        <w:shd w:val="clear" w:color="auto" w:fill="F2F2F2" w:themeFill="background1" w:themeFillShade="F2"/>
+        <w:spacing w:line="276" w:lineRule="auto"/>
+        <w:jc w:val="left"/>
+        <w:rPr>
+          <w:rFonts w:ascii="Consolas" w:hAnsi="Consolas"/>
+          <w:color w:val="000000"/>
+          <w:sz w:val="20"/>
+          <w:szCs w:val="20"/>
+        </w:rPr>
+      </w:pPr>
+      <w:r>
+        <w:rPr>
+          <w:rFonts w:ascii="Consolas" w:hAnsi="Consolas"/>
+          <w:color w:val="000000"/>
+          <w:sz w:val="20"/>
+          <w:szCs w:val="20"/>
+        </w:rPr>
+        <w:t xml:space="preserve">            </w:t>
+      </w:r>
+      <w:r>
+        <w:rPr>
+          <w:rFonts w:ascii="Consolas" w:hAnsi="Consolas"/>
+          <w:color w:val="A31515"/>
+          <w:sz w:val="20"/>
+          <w:szCs w:val="20"/>
+        </w:rPr>
+        <w:t>"type"</w:t>
+      </w:r>
+      <w:r>
+        <w:rPr>
+          <w:rFonts w:ascii="Consolas" w:hAnsi="Consolas"/>
+          <w:color w:val="000000"/>
+          <w:sz w:val="20"/>
+          <w:szCs w:val="20"/>
+        </w:rPr>
+        <w:t xml:space="preserve">: </w:t>
+      </w:r>
+      <w:r>
+        <w:rPr>
+          <w:rFonts w:ascii="Consolas" w:hAnsi="Consolas"/>
+          <w:color w:val="0451A5"/>
+          <w:sz w:val="20"/>
+          <w:szCs w:val="20"/>
+        </w:rPr>
+        <w:t>"string"</w:t>
+      </w:r>
+      <w:r>
+        <w:rPr>
+          <w:rFonts w:ascii="Consolas" w:hAnsi="Consolas"/>
+          <w:color w:val="000000"/>
+          <w:sz w:val="20"/>
+          <w:szCs w:val="20"/>
+        </w:rPr>
+        <w:t>,</w:t>
+      </w:r>
+    </w:p>
+    <w:p>
+      <w:pPr>
+        <w:shd w:val="clear" w:color="auto" w:fill="F2F2F2" w:themeFill="background1" w:themeFillShade="F2"/>
+        <w:spacing w:line="276" w:lineRule="auto"/>
+        <w:jc w:val="left"/>
+        <w:rPr>
+          <w:rFonts w:ascii="Consolas" w:hAnsi="Consolas"/>
+          <w:color w:val="000000"/>
+          <w:sz w:val="20"/>
+          <w:szCs w:val="20"/>
+        </w:rPr>
+      </w:pPr>
+      <w:r>
+        <w:rPr>
+          <w:rFonts w:ascii="Consolas" w:hAnsi="Consolas"/>
+          <w:color w:val="000000"/>
+          <w:sz w:val="20"/>
+          <w:szCs w:val="20"/>
+        </w:rPr>
+        <w:t xml:space="preserve">            </w:t>
+      </w:r>
+      <w:r>
+        <w:rPr>
+          <w:rFonts w:ascii="Consolas" w:hAnsi="Consolas"/>
+          <w:color w:val="A31515"/>
+          <w:sz w:val="20"/>
+          <w:szCs w:val="20"/>
+        </w:rPr>
+        <w:t>"format"</w:t>
+      </w:r>
+      <w:r>
+        <w:rPr>
+          <w:rFonts w:ascii="Consolas" w:hAnsi="Consolas"/>
+          <w:color w:val="000000"/>
+          <w:sz w:val="20"/>
+          <w:szCs w:val="20"/>
+        </w:rPr>
+        <w:t xml:space="preserve">: </w:t>
+      </w:r>
+      <w:r>
+        <w:rPr>
+          <w:rFonts w:ascii="Consolas" w:hAnsi="Consolas"/>
+          <w:color w:val="0451A5"/>
+          <w:sz w:val="20"/>
+          <w:szCs w:val="20"/>
+        </w:rPr>
+        <w:t>"date-time"</w:t>
+      </w:r>
+    </w:p>
+    <w:p>
+      <w:pPr>
+        <w:shd w:val="clear" w:color="auto" w:fill="F2F2F2" w:themeFill="background1" w:themeFillShade="F2"/>
+        <w:spacing w:line="276" w:lineRule="auto"/>
+        <w:jc w:val="left"/>
+        <w:rPr>
+          <w:rFonts w:ascii="Consolas" w:hAnsi="Consolas"/>
+          <w:color w:val="000000"/>
+          <w:sz w:val="20"/>
+          <w:szCs w:val="20"/>
+        </w:rPr>
+      </w:pPr>
+      <w:r>
+        <w:rPr>
+          <w:rFonts w:ascii="Consolas" w:hAnsi="Consolas"/>
+          <w:color w:val="000000"/>
+          <w:sz w:val="20"/>
+          <w:szCs w:val="20"/>
+        </w:rPr>
+        <w:t>        },</w:t>
+      </w:r>
+    </w:p>
+    <w:p>
+      <w:pPr>
+        <w:shd w:val="clear" w:color="auto" w:fill="F2F2F2" w:themeFill="background1" w:themeFillShade="F2"/>
+        <w:spacing w:line="276" w:lineRule="auto"/>
+        <w:jc w:val="left"/>
+        <w:rPr>
+          <w:rFonts w:ascii="Consolas" w:hAnsi="Consolas"/>
+          <w:color w:val="000000"/>
+          <w:sz w:val="20"/>
+          <w:szCs w:val="20"/>
+        </w:rPr>
+      </w:pPr>
+      <w:r>
+        <w:rPr>
+          <w:rFonts w:ascii="Consolas" w:hAnsi="Consolas"/>
+          <w:color w:val="000000"/>
+          <w:sz w:val="20"/>
+          <w:szCs w:val="20"/>
+        </w:rPr>
+        <w:t xml:space="preserve">        </w:t>
+      </w:r>
+      <w:r>
+        <w:rPr>
+          <w:rFonts w:ascii="Consolas" w:hAnsi="Consolas"/>
+          <w:color w:val="A31515"/>
+          <w:sz w:val="20"/>
+          <w:szCs w:val="20"/>
+        </w:rPr>
+        <w:t>"description"</w:t>
+      </w:r>
+      <w:r>
+        <w:rPr>
+          <w:rFonts w:ascii="Consolas" w:hAnsi="Consolas"/>
+          <w:color w:val="000000"/>
+          <w:sz w:val="20"/>
+          <w:szCs w:val="20"/>
+        </w:rPr>
+        <w:t>: {</w:t>
+      </w:r>
+    </w:p>
+    <w:p>
+      <w:pPr>
+        <w:shd w:val="clear" w:color="auto" w:fill="F2F2F2" w:themeFill="background1" w:themeFillShade="F2"/>
+        <w:spacing w:line="276" w:lineRule="auto"/>
+        <w:jc w:val="left"/>
+        <w:rPr>
+          <w:rFonts w:ascii="Consolas" w:hAnsi="Consolas"/>
+          <w:color w:val="000000"/>
+          <w:sz w:val="20"/>
+          <w:szCs w:val="20"/>
+        </w:rPr>
+      </w:pPr>
+      <w:r>
+        <w:rPr>
+          <w:rFonts w:ascii="Consolas" w:hAnsi="Consolas"/>
+          <w:color w:val="000000"/>
+          <w:sz w:val="20"/>
+          <w:szCs w:val="20"/>
+        </w:rPr>
+        <w:t xml:space="preserve">            </w:t>
+      </w:r>
+      <w:r>
+        <w:rPr>
+          <w:rFonts w:ascii="Consolas" w:hAnsi="Consolas"/>
+          <w:color w:val="A31515"/>
+          <w:sz w:val="20"/>
+          <w:szCs w:val="20"/>
+        </w:rPr>
+        <w:t>"type"</w:t>
+      </w:r>
+      <w:r>
+        <w:rPr>
+          <w:rFonts w:ascii="Consolas" w:hAnsi="Consolas"/>
+          <w:color w:val="000000"/>
+          <w:sz w:val="20"/>
+          <w:szCs w:val="20"/>
+        </w:rPr>
+        <w:t xml:space="preserve">: </w:t>
+      </w:r>
+      <w:r>
+        <w:rPr>
+          <w:rFonts w:ascii="Consolas" w:hAnsi="Consolas"/>
+          <w:color w:val="0451A5"/>
+          <w:sz w:val="20"/>
+          <w:szCs w:val="20"/>
+        </w:rPr>
+        <w:t>"string"</w:t>
+      </w:r>
+    </w:p>
+    <w:p>
+      <w:pPr>
+        <w:shd w:val="clear" w:color="auto" w:fill="F2F2F2" w:themeFill="background1" w:themeFillShade="F2"/>
+        <w:spacing w:line="276" w:lineRule="auto"/>
+        <w:jc w:val="left"/>
+        <w:rPr>
+          <w:rFonts w:ascii="Consolas" w:hAnsi="Consolas"/>
+          <w:color w:val="000000"/>
+          <w:sz w:val="20"/>
+          <w:szCs w:val="20"/>
+        </w:rPr>
+      </w:pPr>
+      <w:r>
+        <w:rPr>
+          <w:rFonts w:ascii="Consolas" w:hAnsi="Consolas"/>
+          <w:color w:val="000000"/>
+          <w:sz w:val="20"/>
+          <w:szCs w:val="20"/>
+        </w:rPr>
+        <w:t>        },</w:t>
+      </w:r>
+    </w:p>
+    <w:p>
+      <w:pPr>
+        <w:shd w:val="clear" w:color="auto" w:fill="F2F2F2" w:themeFill="background1" w:themeFillShade="F2"/>
+        <w:spacing w:line="276" w:lineRule="auto"/>
+        <w:jc w:val="left"/>
+        <w:rPr>
+          <w:rFonts w:ascii="Consolas" w:hAnsi="Consolas"/>
+          <w:color w:val="000000"/>
+          <w:sz w:val="20"/>
+          <w:szCs w:val="20"/>
+        </w:rPr>
+      </w:pPr>
+      <w:r>
+        <w:rPr>
+          <w:rFonts w:ascii="Consolas" w:hAnsi="Consolas"/>
+          <w:color w:val="000000"/>
+          <w:sz w:val="20"/>
+          <w:szCs w:val="20"/>
+        </w:rPr>
+        <w:t xml:space="preserve">        </w:t>
+      </w:r>
+      <w:r>
+        <w:rPr>
+          <w:rFonts w:ascii="Consolas" w:hAnsi="Consolas"/>
+          <w:color w:val="A31515"/>
+          <w:sz w:val="20"/>
+          <w:szCs w:val="20"/>
+        </w:rPr>
+        <w:t>"metadata"</w:t>
+      </w:r>
+      <w:r>
+        <w:rPr>
+          <w:rFonts w:ascii="Consolas" w:hAnsi="Consolas"/>
+          <w:color w:val="000000"/>
+          <w:sz w:val="20"/>
+          <w:szCs w:val="20"/>
+        </w:rPr>
+        <w:t>: {</w:t>
+      </w:r>
+    </w:p>
+    <w:p>
+      <w:pPr>
+        <w:shd w:val="clear" w:color="auto" w:fill="F2F2F2" w:themeFill="background1" w:themeFillShade="F2"/>
+        <w:spacing w:line="276" w:lineRule="auto"/>
+        <w:jc w:val="left"/>
+        <w:rPr>
+          <w:rFonts w:ascii="Consolas" w:hAnsi="Consolas"/>
+          <w:color w:val="000000"/>
+          <w:sz w:val="20"/>
+          <w:szCs w:val="20"/>
+        </w:rPr>
+      </w:pPr>
+      <w:r>
+        <w:rPr>
+          <w:rFonts w:ascii="Consolas" w:hAnsi="Consolas"/>
+          <w:color w:val="000000"/>
+          <w:sz w:val="20"/>
+          <w:szCs w:val="20"/>
+        </w:rPr>
+        <w:t xml:space="preserve">            </w:t>
+      </w:r>
+      <w:r>
+        <w:rPr>
+          <w:rFonts w:ascii="Consolas" w:hAnsi="Consolas"/>
+          <w:color w:val="A31515"/>
+          <w:sz w:val="20"/>
+          <w:szCs w:val="20"/>
+        </w:rPr>
+        <w:t>"type"</w:t>
+      </w:r>
+      <w:r>
+        <w:rPr>
+          <w:rFonts w:ascii="Consolas" w:hAnsi="Consolas"/>
+          <w:color w:val="000000"/>
+          <w:sz w:val="20"/>
+          <w:szCs w:val="20"/>
+        </w:rPr>
+        <w:t xml:space="preserve">: </w:t>
+      </w:r>
+      <w:r>
+        <w:rPr>
+          <w:rFonts w:ascii="Consolas" w:hAnsi="Consolas"/>
+          <w:color w:val="0451A5"/>
+          <w:sz w:val="20"/>
+          <w:szCs w:val="20"/>
+        </w:rPr>
+        <w:t>"object"</w:t>
+      </w:r>
+      <w:r>
+        <w:rPr>
+          <w:rFonts w:ascii="Consolas" w:hAnsi="Consolas"/>
+          <w:color w:val="000000"/>
+          <w:sz w:val="20"/>
+          <w:szCs w:val="20"/>
+        </w:rPr>
+        <w:t>,</w:t>
+      </w:r>
+    </w:p>
+    <w:p>
+      <w:pPr>
+        <w:shd w:val="clear" w:color="auto" w:fill="F2F2F2" w:themeFill="background1" w:themeFillShade="F2"/>
+        <w:spacing w:line="276" w:lineRule="auto"/>
+        <w:jc w:val="left"/>
+        <w:rPr>
+          <w:rFonts w:ascii="Consolas" w:hAnsi="Consolas"/>
+          <w:color w:val="000000"/>
+          <w:sz w:val="20"/>
+          <w:szCs w:val="20"/>
+        </w:rPr>
+      </w:pPr>
+      <w:r>
+        <w:rPr>
+          <w:rFonts w:ascii="Consolas" w:hAnsi="Consolas"/>
+          <w:color w:val="000000"/>
+          <w:sz w:val="20"/>
+          <w:szCs w:val="20"/>
+        </w:rPr>
+        <w:t xml:space="preserve">            </w:t>
+      </w:r>
+      <w:r>
+        <w:rPr>
+          <w:rFonts w:ascii="Consolas" w:hAnsi="Consolas"/>
+          <w:color w:val="A31515"/>
+          <w:sz w:val="20"/>
+          <w:szCs w:val="20"/>
+        </w:rPr>
+        <w:t>"properties"</w:t>
+      </w:r>
+      <w:r>
+        <w:rPr>
+          <w:rFonts w:ascii="Consolas" w:hAnsi="Consolas"/>
+          <w:color w:val="000000"/>
+          <w:sz w:val="20"/>
+          <w:szCs w:val="20"/>
+        </w:rPr>
+        <w:t>: {</w:t>
+      </w:r>
+    </w:p>
+    <w:p>
+      <w:pPr>
+        <w:shd w:val="clear" w:color="auto" w:fill="F2F2F2" w:themeFill="background1" w:themeFillShade="F2"/>
+        <w:spacing w:line="276" w:lineRule="auto"/>
+        <w:jc w:val="left"/>
+        <w:rPr>
+          <w:rFonts w:ascii="Consolas" w:hAnsi="Consolas"/>
+          <w:color w:val="000000"/>
+          <w:sz w:val="20"/>
+          <w:szCs w:val="20"/>
+        </w:rPr>
+      </w:pPr>
+      <w:r>
+        <w:rPr>
+          <w:rFonts w:ascii="Consolas" w:hAnsi="Consolas"/>
+          <w:color w:val="000000"/>
+          <w:sz w:val="20"/>
+          <w:szCs w:val="20"/>
+        </w:rPr>
+        <w:t xml:space="preserve">                </w:t>
+      </w:r>
+      <w:r>
+        <w:rPr>
+          <w:rFonts w:ascii="Consolas" w:hAnsi="Consolas"/>
+          <w:color w:val="A31515"/>
+          <w:sz w:val="20"/>
+          <w:szCs w:val="20"/>
+        </w:rPr>
+        <w:t>"version"</w:t>
+      </w:r>
+      <w:r>
+        <w:rPr>
+          <w:rFonts w:ascii="Consolas" w:hAnsi="Consolas"/>
+          <w:color w:val="000000"/>
+          <w:sz w:val="20"/>
+          <w:szCs w:val="20"/>
+        </w:rPr>
+        <w:t>: {</w:t>
+      </w:r>
+    </w:p>
+    <w:p>
+      <w:pPr>
+        <w:shd w:val="clear" w:color="auto" w:fill="F2F2F2" w:themeFill="background1" w:themeFillShade="F2"/>
+        <w:spacing w:line="276" w:lineRule="auto"/>
+        <w:jc w:val="left"/>
+        <w:rPr>
+          <w:rFonts w:ascii="Consolas" w:hAnsi="Consolas"/>
+          <w:color w:val="000000"/>
+          <w:sz w:val="20"/>
+          <w:szCs w:val="20"/>
+        </w:rPr>
+      </w:pPr>
+      <w:r>
+        <w:rPr>
+          <w:rFonts w:ascii="Consolas" w:hAnsi="Consolas"/>
+          <w:color w:val="000000"/>
+          <w:sz w:val="20"/>
+          <w:szCs w:val="20"/>
+        </w:rPr>
+        <w:t xml:space="preserve">                    </w:t>
+      </w:r>
+      <w:r>
+        <w:rPr>
+          <w:rFonts w:ascii="Consolas" w:hAnsi="Consolas"/>
+          <w:color w:val="A31515"/>
+          <w:sz w:val="20"/>
+          <w:szCs w:val="20"/>
+        </w:rPr>
+        <w:t>"type"</w:t>
+      </w:r>
+      <w:r>
+        <w:rPr>
+          <w:rFonts w:ascii="Consolas" w:hAnsi="Consolas"/>
+          <w:color w:val="000000"/>
+          <w:sz w:val="20"/>
+          <w:szCs w:val="20"/>
+        </w:rPr>
+        <w:t xml:space="preserve">: </w:t>
+      </w:r>
+      <w:r>
+        <w:rPr>
+          <w:rFonts w:ascii="Consolas" w:hAnsi="Consolas"/>
+          <w:color w:val="0451A5"/>
+          <w:sz w:val="20"/>
+          <w:szCs w:val="20"/>
+        </w:rPr>
+        <w:t>"integer"</w:t>
+      </w:r>
+    </w:p>
+    <w:p>
+      <w:pPr>
+        <w:shd w:val="clear" w:color="auto" w:fill="F2F2F2" w:themeFill="background1" w:themeFillShade="F2"/>
+        <w:spacing w:line="276" w:lineRule="auto"/>
+        <w:jc w:val="left"/>
+        <w:rPr>
+          <w:rFonts w:ascii="Consolas" w:hAnsi="Consolas"/>
+          <w:color w:val="000000"/>
+          <w:sz w:val="20"/>
+          <w:szCs w:val="20"/>
+        </w:rPr>
+      </w:pPr>
+      <w:r>
+        <w:rPr>
+          <w:rFonts w:ascii="Consolas" w:hAnsi="Consolas"/>
+          <w:color w:val="000000"/>
+          <w:sz w:val="20"/>
+          <w:szCs w:val="20"/>
+        </w:rPr>
+        <w:t>                },</w:t>
+      </w:r>
+    </w:p>
+    <w:p>
+      <w:pPr>
+        <w:shd w:val="clear" w:color="auto" w:fill="F2F2F2" w:themeFill="background1" w:themeFillShade="F2"/>
+        <w:spacing w:line="276" w:lineRule="auto"/>
+        <w:jc w:val="left"/>
+        <w:rPr>
+          <w:rFonts w:ascii="Consolas" w:hAnsi="Consolas"/>
+          <w:color w:val="000000"/>
+          <w:sz w:val="20"/>
+          <w:szCs w:val="20"/>
+        </w:rPr>
+      </w:pPr>
+      <w:r>
+        <w:rPr>
+          <w:rFonts w:ascii="Consolas" w:hAnsi="Consolas"/>
+          <w:color w:val="000000"/>
+          <w:sz w:val="20"/>
+          <w:szCs w:val="20"/>
+        </w:rPr>
+        <w:t xml:space="preserve">                </w:t>
+      </w:r>
+      <w:r>
+        <w:rPr>
+          <w:rFonts w:ascii="Consolas" w:hAnsi="Consolas"/>
+          <w:color w:val="A31515"/>
+          <w:sz w:val="20"/>
+          <w:szCs w:val="20"/>
+        </w:rPr>
+        <w:t>"createdAt"</w:t>
+      </w:r>
+      <w:r>
+        <w:rPr>
+          <w:rFonts w:ascii="Consolas" w:hAnsi="Consolas"/>
+          <w:color w:val="000000"/>
+          <w:sz w:val="20"/>
+          <w:szCs w:val="20"/>
+        </w:rPr>
+        <w:t>: {</w:t>
+      </w:r>
+    </w:p>
+    <w:p>
+      <w:pPr>
+        <w:shd w:val="clear" w:color="auto" w:fill="F2F2F2" w:themeFill="background1" w:themeFillShade="F2"/>
+        <w:spacing w:line="276" w:lineRule="auto"/>
+        <w:jc w:val="left"/>
+        <w:rPr>
+          <w:rFonts w:ascii="Consolas" w:hAnsi="Consolas"/>
+          <w:color w:val="000000"/>
+          <w:sz w:val="20"/>
+          <w:szCs w:val="20"/>
+        </w:rPr>
+      </w:pPr>
+      <w:r>
+        <w:rPr>
+          <w:rFonts w:ascii="Consolas" w:hAnsi="Consolas"/>
+          <w:color w:val="000000"/>
+          <w:sz w:val="20"/>
+          <w:szCs w:val="20"/>
+        </w:rPr>
+        <w:t xml:space="preserve">                    </w:t>
+      </w:r>
+      <w:r>
+        <w:rPr>
+          <w:rFonts w:ascii="Consolas" w:hAnsi="Consolas"/>
+          <w:color w:val="A31515"/>
+          <w:sz w:val="20"/>
+          <w:szCs w:val="20"/>
+        </w:rPr>
+        <w:t>"type"</w:t>
+      </w:r>
+      <w:r>
+        <w:rPr>
+          <w:rFonts w:ascii="Consolas" w:hAnsi="Consolas"/>
+          <w:color w:val="000000"/>
+          <w:sz w:val="20"/>
+          <w:szCs w:val="20"/>
+        </w:rPr>
+        <w:t xml:space="preserve">: </w:t>
+      </w:r>
+      <w:r>
+        <w:rPr>
+          <w:rFonts w:ascii="Consolas" w:hAnsi="Consolas"/>
+          <w:color w:val="0451A5"/>
+          <w:sz w:val="20"/>
+          <w:szCs w:val="20"/>
+        </w:rPr>
+        <w:t>"string"</w:t>
+      </w:r>
+      <w:r>
+        <w:rPr>
+          <w:rFonts w:ascii="Consolas" w:hAnsi="Consolas"/>
+          <w:color w:val="000000"/>
+          <w:sz w:val="20"/>
+          <w:szCs w:val="20"/>
+        </w:rPr>
+        <w:t>,</w:t>
+      </w:r>
+    </w:p>
+    <w:p>
+      <w:pPr>
+        <w:shd w:val="clear" w:color="auto" w:fill="F2F2F2" w:themeFill="background1" w:themeFillShade="F2"/>
+        <w:spacing w:line="276" w:lineRule="auto"/>
+        <w:jc w:val="left"/>
+        <w:rPr>
+          <w:rFonts w:ascii="Consolas" w:hAnsi="Consolas"/>
+          <w:color w:val="000000"/>
+          <w:sz w:val="20"/>
+          <w:szCs w:val="20"/>
+        </w:rPr>
+      </w:pPr>
+      <w:r>
+        <w:rPr>
+          <w:rFonts w:ascii="Consolas" w:hAnsi="Consolas"/>
+          <w:color w:val="000000"/>
+          <w:sz w:val="20"/>
+          <w:szCs w:val="20"/>
+        </w:rPr>
+        <w:t xml:space="preserve">                    </w:t>
+      </w:r>
+      <w:r>
+        <w:rPr>
+          <w:rFonts w:ascii="Consolas" w:hAnsi="Consolas"/>
+          <w:color w:val="A31515"/>
+          <w:sz w:val="20"/>
+          <w:szCs w:val="20"/>
+        </w:rPr>
+        <w:t>"format"</w:t>
+      </w:r>
+      <w:r>
+        <w:rPr>
+          <w:rFonts w:ascii="Consolas" w:hAnsi="Consolas"/>
+          <w:color w:val="000000"/>
+          <w:sz w:val="20"/>
+          <w:szCs w:val="20"/>
+        </w:rPr>
+        <w:t xml:space="preserve">: </w:t>
+      </w:r>
+      <w:r>
+        <w:rPr>
+          <w:rFonts w:ascii="Consolas" w:hAnsi="Consolas"/>
+          <w:color w:val="0451A5"/>
+          <w:sz w:val="20"/>
+          <w:szCs w:val="20"/>
+        </w:rPr>
+        <w:t>"date-time"</w:t>
+      </w:r>
+    </w:p>
+    <w:p>
+      <w:pPr>
+        <w:shd w:val="clear" w:color="auto" w:fill="F2F2F2" w:themeFill="background1" w:themeFillShade="F2"/>
+        <w:spacing w:line="276" w:lineRule="auto"/>
+        <w:jc w:val="left"/>
+        <w:rPr>
+          <w:rFonts w:ascii="Consolas" w:hAnsi="Consolas"/>
+          <w:color w:val="000000"/>
+          <w:sz w:val="20"/>
+          <w:szCs w:val="20"/>
+        </w:rPr>
+      </w:pPr>
+      <w:r>
+        <w:rPr>
+          <w:rFonts w:ascii="Consolas" w:hAnsi="Consolas"/>
+          <w:color w:val="000000"/>
+          <w:sz w:val="20"/>
+          <w:szCs w:val="20"/>
+        </w:rPr>
+        <w:t>                },</w:t>
+      </w:r>
+    </w:p>
+    <w:p>
+      <w:pPr>
+        <w:shd w:val="clear" w:color="auto" w:fill="F2F2F2" w:themeFill="background1" w:themeFillShade="F2"/>
+        <w:spacing w:line="276" w:lineRule="auto"/>
+        <w:jc w:val="left"/>
+        <w:rPr>
+          <w:rFonts w:ascii="Consolas" w:hAnsi="Consolas"/>
+          <w:color w:val="000000"/>
+          <w:sz w:val="20"/>
+          <w:szCs w:val="20"/>
+        </w:rPr>
+      </w:pPr>
+      <w:r>
+        <w:rPr>
+          <w:rFonts w:ascii="Consolas" w:hAnsi="Consolas"/>
+          <w:color w:val="000000"/>
+          <w:sz w:val="20"/>
+          <w:szCs w:val="20"/>
+        </w:rPr>
+        <w:t xml:space="preserve">                </w:t>
+      </w:r>
+      <w:r>
+        <w:rPr>
+          <w:rFonts w:ascii="Consolas" w:hAnsi="Consolas"/>
+          <w:color w:val="A31515"/>
+          <w:sz w:val="20"/>
+          <w:szCs w:val="20"/>
+        </w:rPr>
+        <w:t>"modifiedAt"</w:t>
+      </w:r>
+      <w:r>
+        <w:rPr>
+          <w:rFonts w:ascii="Consolas" w:hAnsi="Consolas"/>
+          <w:color w:val="000000"/>
+          <w:sz w:val="20"/>
+          <w:szCs w:val="20"/>
+        </w:rPr>
+        <w:t>: {</w:t>
+      </w:r>
+    </w:p>
+    <w:p>
+      <w:pPr>
+        <w:shd w:val="clear" w:color="auto" w:fill="F2F2F2" w:themeFill="background1" w:themeFillShade="F2"/>
+        <w:spacing w:line="276" w:lineRule="auto"/>
+        <w:jc w:val="left"/>
+        <w:rPr>
+          <w:rFonts w:ascii="Consolas" w:hAnsi="Consolas"/>
+          <w:color w:val="000000"/>
+          <w:sz w:val="20"/>
+          <w:szCs w:val="20"/>
+        </w:rPr>
+      </w:pPr>
+      <w:r>
+        <w:rPr>
+          <w:rFonts w:ascii="Consolas" w:hAnsi="Consolas"/>
+          <w:color w:val="000000"/>
+          <w:sz w:val="20"/>
+          <w:szCs w:val="20"/>
+        </w:rPr>
+        <w:t xml:space="preserve">                    </w:t>
+      </w:r>
+      <w:r>
+        <w:rPr>
+          <w:rFonts w:ascii="Consolas" w:hAnsi="Consolas"/>
+          <w:color w:val="A31515"/>
+          <w:sz w:val="20"/>
+          <w:szCs w:val="20"/>
+        </w:rPr>
+        <w:t>"type"</w:t>
+      </w:r>
+      <w:r>
+        <w:rPr>
+          <w:rFonts w:ascii="Consolas" w:hAnsi="Consolas"/>
+          <w:color w:val="000000"/>
+          <w:sz w:val="20"/>
+          <w:szCs w:val="20"/>
+        </w:rPr>
+        <w:t xml:space="preserve">: </w:t>
+      </w:r>
+      <w:r>
+        <w:rPr>
+          <w:rFonts w:ascii="Consolas" w:hAnsi="Consolas"/>
+          <w:color w:val="0451A5"/>
+          <w:sz w:val="20"/>
+          <w:szCs w:val="20"/>
+        </w:rPr>
+        <w:t>"string"</w:t>
+      </w:r>
+      <w:r>
+        <w:rPr>
+          <w:rFonts w:ascii="Consolas" w:hAnsi="Consolas"/>
+          <w:color w:val="000000"/>
+          <w:sz w:val="20"/>
+          <w:szCs w:val="20"/>
+        </w:rPr>
+        <w:t>,</w:t>
+      </w:r>
+    </w:p>
+    <w:p>
+      <w:pPr>
+        <w:shd w:val="clear" w:color="auto" w:fill="F2F2F2" w:themeFill="background1" w:themeFillShade="F2"/>
+        <w:spacing w:line="276" w:lineRule="auto"/>
+        <w:jc w:val="left"/>
+        <w:rPr>
+          <w:rFonts w:ascii="Consolas" w:hAnsi="Consolas"/>
+          <w:color w:val="000000"/>
+          <w:sz w:val="20"/>
+          <w:szCs w:val="20"/>
+        </w:rPr>
+      </w:pPr>
+      <w:r>
+        <w:rPr>
+          <w:rFonts w:ascii="Consolas" w:hAnsi="Consolas"/>
+          <w:color w:val="000000"/>
+          <w:sz w:val="20"/>
+          <w:szCs w:val="20"/>
+        </w:rPr>
+        <w:t xml:space="preserve">                    </w:t>
+      </w:r>
+      <w:r>
+        <w:rPr>
+          <w:rFonts w:ascii="Consolas" w:hAnsi="Consolas"/>
+          <w:color w:val="A31515"/>
+          <w:sz w:val="20"/>
+          <w:szCs w:val="20"/>
+        </w:rPr>
+        <w:t>"format"</w:t>
+      </w:r>
+      <w:r>
+        <w:rPr>
+          <w:rFonts w:ascii="Consolas" w:hAnsi="Consolas"/>
+          <w:color w:val="000000"/>
+          <w:sz w:val="20"/>
+          <w:szCs w:val="20"/>
+        </w:rPr>
+        <w:t xml:space="preserve">: </w:t>
+      </w:r>
+      <w:r>
+        <w:rPr>
+          <w:rFonts w:ascii="Consolas" w:hAnsi="Consolas"/>
+          <w:color w:val="0451A5"/>
+          <w:sz w:val="20"/>
+          <w:szCs w:val="20"/>
+        </w:rPr>
+        <w:t>"date-time"</w:t>
+      </w:r>
+    </w:p>
+    <w:p>
+      <w:pPr>
+        <w:shd w:val="clear" w:color="auto" w:fill="F2F2F2" w:themeFill="background1" w:themeFillShade="F2"/>
+        <w:spacing w:line="276" w:lineRule="auto"/>
+        <w:jc w:val="left"/>
+        <w:rPr>
+          <w:rFonts w:ascii="Consolas" w:hAnsi="Consolas"/>
+          <w:color w:val="000000"/>
+          <w:sz w:val="20"/>
+          <w:szCs w:val="20"/>
+        </w:rPr>
+      </w:pPr>
+      <w:r>
+        <w:rPr>
+          <w:rFonts w:ascii="Consolas" w:hAnsi="Consolas"/>
+          <w:color w:val="000000"/>
+          <w:sz w:val="20"/>
+          <w:szCs w:val="20"/>
+        </w:rPr>
+        <w:t>                }</w:t>
+      </w:r>
+    </w:p>
+    <w:p>
+      <w:pPr>
+        <w:shd w:val="clear" w:color="auto" w:fill="F2F2F2" w:themeFill="background1" w:themeFillShade="F2"/>
+        <w:spacing w:line="276" w:lineRule="auto"/>
+        <w:jc w:val="left"/>
+        <w:rPr>
+          <w:rFonts w:ascii="Consolas" w:hAnsi="Consolas"/>
+          <w:color w:val="000000"/>
+          <w:sz w:val="20"/>
+          <w:szCs w:val="20"/>
+        </w:rPr>
+      </w:pPr>
+      <w:r>
+        <w:rPr>
+          <w:rFonts w:ascii="Consolas" w:hAnsi="Consolas"/>
+          <w:color w:val="000000"/>
+          <w:sz w:val="20"/>
+          <w:szCs w:val="20"/>
+        </w:rPr>
+        <w:t>            },</w:t>
+      </w:r>
+    </w:p>
+    <w:p>
+      <w:pPr>
+        <w:shd w:val="clear" w:color="auto" w:fill="F2F2F2" w:themeFill="background1" w:themeFillShade="F2"/>
+        <w:spacing w:line="276" w:lineRule="auto"/>
+        <w:jc w:val="left"/>
+        <w:rPr>
+          <w:rFonts w:ascii="Consolas" w:hAnsi="Consolas"/>
+          <w:color w:val="000000"/>
+          <w:sz w:val="20"/>
+          <w:szCs w:val="20"/>
+        </w:rPr>
+      </w:pPr>
+      <w:r>
+        <w:rPr>
+          <w:rFonts w:ascii="Consolas" w:hAnsi="Consolas"/>
+          <w:color w:val="000000"/>
+          <w:sz w:val="20"/>
+          <w:szCs w:val="20"/>
+        </w:rPr>
+        <w:lastRenderedPageBreak/>
+        <w:t xml:space="preserve">            </w:t>
+      </w:r>
+      <w:r>
+        <w:rPr>
+          <w:rFonts w:ascii="Consolas" w:hAnsi="Consolas"/>
+          <w:color w:val="A31515"/>
+          <w:sz w:val="20"/>
+          <w:szCs w:val="20"/>
+        </w:rPr>
+        <w:t>"additionalProperties"</w:t>
+      </w:r>
+      <w:r>
+        <w:rPr>
+          <w:rFonts w:ascii="Consolas" w:hAnsi="Consolas"/>
+          <w:color w:val="000000"/>
+          <w:sz w:val="20"/>
+          <w:szCs w:val="20"/>
+        </w:rPr>
+        <w:t xml:space="preserve">: </w:t>
+      </w:r>
+      <w:r>
+        <w:rPr>
+          <w:rFonts w:ascii="Consolas" w:hAnsi="Consolas"/>
+          <w:color w:val="0451A5"/>
+          <w:sz w:val="20"/>
+          <w:szCs w:val="20"/>
+        </w:rPr>
+        <w:t>false</w:t>
+      </w:r>
+      <w:r>
+        <w:rPr>
+          <w:rFonts w:ascii="Consolas" w:hAnsi="Consolas"/>
+          <w:color w:val="000000"/>
+          <w:sz w:val="20"/>
+          <w:szCs w:val="20"/>
+        </w:rPr>
+        <w:t>,</w:t>
+      </w:r>
+    </w:p>
+    <w:p>
+      <w:pPr>
+        <w:shd w:val="clear" w:color="auto" w:fill="F2F2F2" w:themeFill="background1" w:themeFillShade="F2"/>
+        <w:spacing w:line="276" w:lineRule="auto"/>
+        <w:jc w:val="left"/>
+        <w:rPr>
+          <w:rFonts w:ascii="Consolas" w:hAnsi="Consolas"/>
+          <w:color w:val="000000"/>
+          <w:sz w:val="20"/>
+          <w:szCs w:val="20"/>
+        </w:rPr>
+      </w:pPr>
+      <w:r>
+        <w:rPr>
+          <w:rFonts w:ascii="Consolas" w:hAnsi="Consolas"/>
+          <w:color w:val="000000"/>
+          <w:sz w:val="20"/>
+          <w:szCs w:val="20"/>
+        </w:rPr>
+        <w:t xml:space="preserve">            </w:t>
+      </w:r>
+      <w:r>
+        <w:rPr>
+          <w:rFonts w:ascii="Consolas" w:hAnsi="Consolas"/>
+          <w:color w:val="A31515"/>
+          <w:sz w:val="20"/>
+          <w:szCs w:val="20"/>
+        </w:rPr>
+        <w:t>"required"</w:t>
+      </w:r>
+      <w:r>
+        <w:rPr>
+          <w:rFonts w:ascii="Consolas" w:hAnsi="Consolas"/>
+          <w:color w:val="000000"/>
+          <w:sz w:val="20"/>
+          <w:szCs w:val="20"/>
+        </w:rPr>
+        <w:t>: [</w:t>
+      </w:r>
+    </w:p>
+    <w:p>
+      <w:pPr>
+        <w:shd w:val="clear" w:color="auto" w:fill="F2F2F2" w:themeFill="background1" w:themeFillShade="F2"/>
+        <w:spacing w:line="276" w:lineRule="auto"/>
+        <w:jc w:val="left"/>
+        <w:rPr>
+          <w:rFonts w:ascii="Consolas" w:hAnsi="Consolas"/>
+          <w:color w:val="000000"/>
+          <w:sz w:val="20"/>
+          <w:szCs w:val="20"/>
+        </w:rPr>
+      </w:pPr>
+      <w:r>
+        <w:rPr>
+          <w:rFonts w:ascii="Consolas" w:hAnsi="Consolas"/>
+          <w:color w:val="000000"/>
+          <w:sz w:val="20"/>
+          <w:szCs w:val="20"/>
+        </w:rPr>
+        <w:t xml:space="preserve">                </w:t>
+      </w:r>
+      <w:r>
+        <w:rPr>
+          <w:rFonts w:ascii="Consolas" w:hAnsi="Consolas"/>
+          <w:color w:val="0451A5"/>
+          <w:sz w:val="20"/>
+          <w:szCs w:val="20"/>
+        </w:rPr>
+        <w:t>"version"</w:t>
+      </w:r>
+      <w:r>
+        <w:rPr>
+          <w:rFonts w:ascii="Consolas" w:hAnsi="Consolas"/>
+          <w:color w:val="000000"/>
+          <w:sz w:val="20"/>
+          <w:szCs w:val="20"/>
+        </w:rPr>
+        <w:t>,</w:t>
+      </w:r>
+    </w:p>
+    <w:p>
+      <w:pPr>
+        <w:shd w:val="clear" w:color="auto" w:fill="F2F2F2" w:themeFill="background1" w:themeFillShade="F2"/>
+        <w:spacing w:line="276" w:lineRule="auto"/>
+        <w:jc w:val="left"/>
+        <w:rPr>
+          <w:rFonts w:ascii="Consolas" w:hAnsi="Consolas"/>
+          <w:color w:val="000000"/>
+          <w:sz w:val="20"/>
+          <w:szCs w:val="20"/>
+        </w:rPr>
+      </w:pPr>
+      <w:r>
+        <w:rPr>
+          <w:rFonts w:ascii="Consolas" w:hAnsi="Consolas"/>
+          <w:color w:val="000000"/>
+          <w:sz w:val="20"/>
+          <w:szCs w:val="20"/>
+        </w:rPr>
+        <w:t xml:space="preserve">                </w:t>
+      </w:r>
+      <w:r>
+        <w:rPr>
+          <w:rFonts w:ascii="Consolas" w:hAnsi="Consolas"/>
+          <w:color w:val="0451A5"/>
+          <w:sz w:val="20"/>
+          <w:szCs w:val="20"/>
+        </w:rPr>
+        <w:t>"createdAt"</w:t>
+      </w:r>
+      <w:r>
+        <w:rPr>
+          <w:rFonts w:ascii="Consolas" w:hAnsi="Consolas"/>
+          <w:color w:val="000000"/>
+          <w:sz w:val="20"/>
+          <w:szCs w:val="20"/>
+        </w:rPr>
+        <w:t>,</w:t>
+      </w:r>
+    </w:p>
+    <w:p>
+      <w:pPr>
+        <w:shd w:val="clear" w:color="auto" w:fill="F2F2F2" w:themeFill="background1" w:themeFillShade="F2"/>
+        <w:spacing w:line="276" w:lineRule="auto"/>
+        <w:jc w:val="left"/>
+        <w:rPr>
+          <w:rFonts w:ascii="Consolas" w:hAnsi="Consolas"/>
+          <w:color w:val="000000"/>
+          <w:sz w:val="20"/>
+          <w:szCs w:val="20"/>
+        </w:rPr>
+      </w:pPr>
+      <w:r>
+        <w:rPr>
+          <w:rFonts w:ascii="Consolas" w:hAnsi="Consolas"/>
+          <w:color w:val="000000"/>
+          <w:sz w:val="20"/>
+          <w:szCs w:val="20"/>
+        </w:rPr>
+        <w:t xml:space="preserve">                </w:t>
+      </w:r>
+      <w:r>
+        <w:rPr>
+          <w:rFonts w:ascii="Consolas" w:hAnsi="Consolas"/>
+          <w:color w:val="0451A5"/>
+          <w:sz w:val="20"/>
+          <w:szCs w:val="20"/>
+        </w:rPr>
+        <w:t>"modifiedAt"</w:t>
+      </w:r>
+    </w:p>
+    <w:p>
+      <w:pPr>
+        <w:shd w:val="clear" w:color="auto" w:fill="F2F2F2" w:themeFill="background1" w:themeFillShade="F2"/>
+        <w:spacing w:line="276" w:lineRule="auto"/>
+        <w:jc w:val="left"/>
+        <w:rPr>
+          <w:rFonts w:ascii="Consolas" w:hAnsi="Consolas"/>
+          <w:color w:val="000000"/>
+          <w:sz w:val="20"/>
+          <w:szCs w:val="20"/>
+        </w:rPr>
+      </w:pPr>
+      <w:r>
+        <w:rPr>
+          <w:rFonts w:ascii="Consolas" w:hAnsi="Consolas"/>
+          <w:color w:val="000000"/>
+          <w:sz w:val="20"/>
+          <w:szCs w:val="20"/>
+        </w:rPr>
+        <w:t>            ]</w:t>
+      </w:r>
+    </w:p>
+    <w:p>
+      <w:pPr>
+        <w:shd w:val="clear" w:color="auto" w:fill="F2F2F2" w:themeFill="background1" w:themeFillShade="F2"/>
+        <w:spacing w:line="276" w:lineRule="auto"/>
+        <w:jc w:val="left"/>
+        <w:rPr>
+          <w:rFonts w:ascii="Consolas" w:hAnsi="Consolas"/>
+          <w:color w:val="000000"/>
+          <w:sz w:val="20"/>
+          <w:szCs w:val="20"/>
+        </w:rPr>
+      </w:pPr>
+      <w:r>
+        <w:rPr>
+          <w:rFonts w:ascii="Consolas" w:hAnsi="Consolas"/>
+          <w:color w:val="000000"/>
+          <w:sz w:val="20"/>
+          <w:szCs w:val="20"/>
+        </w:rPr>
+        <w:t>        },</w:t>
+      </w:r>
+    </w:p>
+    <w:p>
+      <w:pPr>
+        <w:shd w:val="clear" w:color="auto" w:fill="F2F2F2" w:themeFill="background1" w:themeFillShade="F2"/>
+        <w:spacing w:line="276" w:lineRule="auto"/>
+        <w:jc w:val="left"/>
+        <w:rPr>
+          <w:rFonts w:ascii="Consolas" w:hAnsi="Consolas"/>
+          <w:color w:val="000000"/>
+          <w:sz w:val="20"/>
+          <w:szCs w:val="20"/>
+        </w:rPr>
+      </w:pPr>
+      <w:r>
+        <w:rPr>
+          <w:rFonts w:ascii="Consolas" w:hAnsi="Consolas"/>
+          <w:color w:val="000000"/>
+          <w:sz w:val="20"/>
+          <w:szCs w:val="20"/>
+        </w:rPr>
+        <w:t xml:space="preserve">        </w:t>
+      </w:r>
+      <w:r>
+        <w:rPr>
+          <w:rFonts w:ascii="Consolas" w:hAnsi="Consolas"/>
+          <w:color w:val="A31515"/>
+          <w:sz w:val="20"/>
+          <w:szCs w:val="20"/>
+        </w:rPr>
+        <w:t>"_class"</w:t>
+      </w:r>
+      <w:r>
+        <w:rPr>
+          <w:rFonts w:ascii="Consolas" w:hAnsi="Consolas"/>
+          <w:color w:val="000000"/>
+          <w:sz w:val="20"/>
+          <w:szCs w:val="20"/>
+        </w:rPr>
+        <w:t>: {</w:t>
+      </w:r>
+    </w:p>
+    <w:p>
+      <w:pPr>
+        <w:shd w:val="clear" w:color="auto" w:fill="F2F2F2" w:themeFill="background1" w:themeFillShade="F2"/>
+        <w:spacing w:line="276" w:lineRule="auto"/>
+        <w:jc w:val="left"/>
+        <w:rPr>
+          <w:rFonts w:ascii="Consolas" w:hAnsi="Consolas"/>
+          <w:color w:val="000000"/>
+          <w:sz w:val="20"/>
+          <w:szCs w:val="20"/>
+        </w:rPr>
+      </w:pPr>
+      <w:r>
+        <w:rPr>
+          <w:rFonts w:ascii="Consolas" w:hAnsi="Consolas"/>
+          <w:color w:val="000000"/>
+          <w:sz w:val="20"/>
+          <w:szCs w:val="20"/>
+        </w:rPr>
+        <w:t xml:space="preserve">            </w:t>
+      </w:r>
+      <w:r>
+        <w:rPr>
+          <w:rFonts w:ascii="Consolas" w:hAnsi="Consolas"/>
+          <w:color w:val="A31515"/>
+          <w:sz w:val="20"/>
+          <w:szCs w:val="20"/>
+        </w:rPr>
+        <w:t>"type"</w:t>
+      </w:r>
+      <w:r>
+        <w:rPr>
+          <w:rFonts w:ascii="Consolas" w:hAnsi="Consolas"/>
+          <w:color w:val="000000"/>
+          <w:sz w:val="20"/>
+          <w:szCs w:val="20"/>
+        </w:rPr>
+        <w:t xml:space="preserve">: </w:t>
+      </w:r>
+      <w:r>
+        <w:rPr>
+          <w:rFonts w:ascii="Consolas" w:hAnsi="Consolas"/>
+          <w:color w:val="0451A5"/>
+          <w:sz w:val="20"/>
+          <w:szCs w:val="20"/>
+        </w:rPr>
+        <w:t>"string"</w:t>
+      </w:r>
+    </w:p>
+    <w:p>
+      <w:pPr>
+        <w:shd w:val="clear" w:color="auto" w:fill="F2F2F2" w:themeFill="background1" w:themeFillShade="F2"/>
+        <w:spacing w:line="276" w:lineRule="auto"/>
+        <w:jc w:val="left"/>
+        <w:rPr>
+          <w:rFonts w:ascii="Consolas" w:hAnsi="Consolas"/>
+          <w:color w:val="000000"/>
+          <w:sz w:val="20"/>
+          <w:szCs w:val="20"/>
+        </w:rPr>
+      </w:pPr>
+      <w:r>
+        <w:rPr>
+          <w:rFonts w:ascii="Consolas" w:hAnsi="Consolas"/>
+          <w:color w:val="000000"/>
+          <w:sz w:val="20"/>
+          <w:szCs w:val="20"/>
+        </w:rPr>
+        <w:t>        }</w:t>
+      </w:r>
+    </w:p>
+    <w:p>
+      <w:pPr>
+        <w:shd w:val="clear" w:color="auto" w:fill="F2F2F2" w:themeFill="background1" w:themeFillShade="F2"/>
+        <w:spacing w:line="276" w:lineRule="auto"/>
+        <w:jc w:val="left"/>
+        <w:rPr>
+          <w:rFonts w:ascii="Consolas" w:hAnsi="Consolas"/>
+          <w:color w:val="000000"/>
+          <w:sz w:val="20"/>
+          <w:szCs w:val="20"/>
+        </w:rPr>
+      </w:pPr>
+      <w:r>
+        <w:rPr>
+          <w:rFonts w:ascii="Consolas" w:hAnsi="Consolas"/>
+          <w:color w:val="000000"/>
+          <w:sz w:val="20"/>
+          <w:szCs w:val="20"/>
+        </w:rPr>
+        <w:t>    },</w:t>
+      </w:r>
+    </w:p>
+    <w:p>
+      <w:pPr>
+        <w:shd w:val="clear" w:color="auto" w:fill="F2F2F2" w:themeFill="background1" w:themeFillShade="F2"/>
+        <w:spacing w:line="276" w:lineRule="auto"/>
+        <w:jc w:val="left"/>
+        <w:rPr>
+          <w:rFonts w:ascii="Consolas" w:hAnsi="Consolas"/>
+          <w:color w:val="000000"/>
+          <w:sz w:val="20"/>
+          <w:szCs w:val="20"/>
+        </w:rPr>
+      </w:pPr>
+      <w:r>
+        <w:rPr>
+          <w:rFonts w:ascii="Consolas" w:hAnsi="Consolas"/>
+          <w:color w:val="000000"/>
+          <w:sz w:val="20"/>
+          <w:szCs w:val="20"/>
+        </w:rPr>
+        <w:t xml:space="preserve">    </w:t>
+      </w:r>
+      <w:r>
+        <w:rPr>
+          <w:rFonts w:ascii="Consolas" w:hAnsi="Consolas"/>
+          <w:color w:val="A31515"/>
+          <w:sz w:val="20"/>
+          <w:szCs w:val="20"/>
+        </w:rPr>
+        <w:t>"additionalProperties"</w:t>
+      </w:r>
+      <w:r>
+        <w:rPr>
+          <w:rFonts w:ascii="Consolas" w:hAnsi="Consolas"/>
+          <w:color w:val="000000"/>
+          <w:sz w:val="20"/>
+          <w:szCs w:val="20"/>
+        </w:rPr>
+        <w:t xml:space="preserve">: </w:t>
+      </w:r>
+      <w:r>
+        <w:rPr>
+          <w:rFonts w:ascii="Consolas" w:hAnsi="Consolas"/>
+          <w:color w:val="0451A5"/>
+          <w:sz w:val="20"/>
+          <w:szCs w:val="20"/>
+        </w:rPr>
+        <w:t>false</w:t>
+      </w:r>
+      <w:r>
+        <w:rPr>
+          <w:rFonts w:ascii="Consolas" w:hAnsi="Consolas"/>
+          <w:color w:val="000000"/>
+          <w:sz w:val="20"/>
+          <w:szCs w:val="20"/>
+        </w:rPr>
+        <w:t>,</w:t>
+      </w:r>
+    </w:p>
+    <w:p>
+      <w:pPr>
+        <w:shd w:val="clear" w:color="auto" w:fill="F2F2F2" w:themeFill="background1" w:themeFillShade="F2"/>
+        <w:spacing w:line="276" w:lineRule="auto"/>
+        <w:jc w:val="left"/>
+        <w:rPr>
+          <w:rFonts w:ascii="Consolas" w:hAnsi="Consolas"/>
+          <w:color w:val="000000"/>
+          <w:sz w:val="20"/>
+          <w:szCs w:val="20"/>
+        </w:rPr>
+      </w:pPr>
+      <w:r>
+        <w:rPr>
+          <w:rFonts w:ascii="Consolas" w:hAnsi="Consolas"/>
+          <w:color w:val="000000"/>
+          <w:sz w:val="20"/>
+          <w:szCs w:val="20"/>
+        </w:rPr>
+        <w:t xml:space="preserve">    </w:t>
+      </w:r>
+      <w:r>
+        <w:rPr>
+          <w:rFonts w:ascii="Consolas" w:hAnsi="Consolas"/>
+          <w:color w:val="A31515"/>
+          <w:sz w:val="20"/>
+          <w:szCs w:val="20"/>
+        </w:rPr>
+        <w:t>"required"</w:t>
+      </w:r>
+      <w:r>
+        <w:rPr>
+          <w:rFonts w:ascii="Consolas" w:hAnsi="Consolas"/>
+          <w:color w:val="000000"/>
+          <w:sz w:val="20"/>
+          <w:szCs w:val="20"/>
+        </w:rPr>
+        <w:t>: [</w:t>
+      </w:r>
+    </w:p>
+    <w:p>
+      <w:pPr>
+        <w:shd w:val="clear" w:color="auto" w:fill="F2F2F2" w:themeFill="background1" w:themeFillShade="F2"/>
+        <w:spacing w:line="276" w:lineRule="auto"/>
+        <w:jc w:val="left"/>
+        <w:rPr>
+          <w:rFonts w:ascii="Consolas" w:hAnsi="Consolas"/>
+          <w:color w:val="000000"/>
+          <w:sz w:val="20"/>
+          <w:szCs w:val="20"/>
+        </w:rPr>
+      </w:pPr>
+      <w:r>
+        <w:rPr>
+          <w:rFonts w:ascii="Consolas" w:hAnsi="Consolas"/>
+          <w:color w:val="000000"/>
+          <w:sz w:val="20"/>
+          <w:szCs w:val="20"/>
+        </w:rPr>
+        <w:t xml:space="preserve">        </w:t>
+      </w:r>
+      <w:r>
+        <w:rPr>
+          <w:rFonts w:ascii="Consolas" w:hAnsi="Consolas"/>
+          <w:color w:val="0451A5"/>
+          <w:sz w:val="20"/>
+          <w:szCs w:val="20"/>
+        </w:rPr>
+        <w:t>"_id"</w:t>
+      </w:r>
+      <w:r>
+        <w:rPr>
+          <w:rFonts w:ascii="Consolas" w:hAnsi="Consolas"/>
+          <w:color w:val="000000"/>
+          <w:sz w:val="20"/>
+          <w:szCs w:val="20"/>
+        </w:rPr>
+        <w:t>,</w:t>
+      </w:r>
+    </w:p>
+    <w:p>
+      <w:pPr>
+        <w:shd w:val="clear" w:color="auto" w:fill="F2F2F2" w:themeFill="background1" w:themeFillShade="F2"/>
+        <w:spacing w:line="276" w:lineRule="auto"/>
+        <w:jc w:val="left"/>
+        <w:rPr>
+          <w:rFonts w:ascii="Consolas" w:hAnsi="Consolas"/>
+          <w:color w:val="000000"/>
+          <w:sz w:val="20"/>
+          <w:szCs w:val="20"/>
+        </w:rPr>
+      </w:pPr>
+      <w:r>
+        <w:rPr>
+          <w:rFonts w:ascii="Consolas" w:hAnsi="Consolas"/>
+          <w:color w:val="000000"/>
+          <w:sz w:val="20"/>
+          <w:szCs w:val="20"/>
+        </w:rPr>
+        <w:t xml:space="preserve">        </w:t>
+      </w:r>
+      <w:r>
+        <w:rPr>
+          <w:rFonts w:ascii="Consolas" w:hAnsi="Consolas"/>
+          <w:color w:val="0451A5"/>
+          <w:sz w:val="20"/>
+          <w:szCs w:val="20"/>
+        </w:rPr>
+        <w:t>"user"</w:t>
+      </w:r>
+      <w:r>
+        <w:rPr>
+          <w:rFonts w:ascii="Consolas" w:hAnsi="Consolas"/>
+          <w:color w:val="000000"/>
+          <w:sz w:val="20"/>
+          <w:szCs w:val="20"/>
+        </w:rPr>
+        <w:t>,</w:t>
+      </w:r>
+    </w:p>
+    <w:p>
+      <w:pPr>
+        <w:shd w:val="clear" w:color="auto" w:fill="F2F2F2" w:themeFill="background1" w:themeFillShade="F2"/>
+        <w:spacing w:line="276" w:lineRule="auto"/>
+        <w:jc w:val="left"/>
+        <w:rPr>
+          <w:rFonts w:ascii="Consolas" w:hAnsi="Consolas"/>
+          <w:color w:val="000000"/>
+          <w:sz w:val="20"/>
+          <w:szCs w:val="20"/>
+        </w:rPr>
+      </w:pPr>
+      <w:r>
+        <w:rPr>
+          <w:rFonts w:ascii="Consolas" w:hAnsi="Consolas"/>
+          <w:color w:val="000000"/>
+          <w:sz w:val="20"/>
+          <w:szCs w:val="20"/>
+        </w:rPr>
+        <w:t xml:space="preserve">        </w:t>
+      </w:r>
+      <w:r>
+        <w:rPr>
+          <w:rFonts w:ascii="Consolas" w:hAnsi="Consolas"/>
+          <w:color w:val="0451A5"/>
+          <w:sz w:val="20"/>
+          <w:szCs w:val="20"/>
+        </w:rPr>
+        <w:t>"transactionNumber"</w:t>
+      </w:r>
+      <w:r>
+        <w:rPr>
+          <w:rFonts w:ascii="Consolas" w:hAnsi="Consolas"/>
+          <w:color w:val="000000"/>
+          <w:sz w:val="20"/>
+          <w:szCs w:val="20"/>
+        </w:rPr>
+        <w:t>,</w:t>
+      </w:r>
+    </w:p>
+    <w:p>
+      <w:pPr>
+        <w:shd w:val="clear" w:color="auto" w:fill="F2F2F2" w:themeFill="background1" w:themeFillShade="F2"/>
+        <w:spacing w:line="276" w:lineRule="auto"/>
+        <w:jc w:val="left"/>
+        <w:rPr>
+          <w:rFonts w:ascii="Consolas" w:hAnsi="Consolas"/>
+          <w:color w:val="000000"/>
+          <w:sz w:val="20"/>
+          <w:szCs w:val="20"/>
+        </w:rPr>
+      </w:pPr>
+      <w:r>
+        <w:rPr>
+          <w:rFonts w:ascii="Consolas" w:hAnsi="Consolas"/>
+          <w:color w:val="000000"/>
+          <w:sz w:val="20"/>
+          <w:szCs w:val="20"/>
+        </w:rPr>
+        <w:t xml:space="preserve">        </w:t>
+      </w:r>
+      <w:r>
+        <w:rPr>
+          <w:rFonts w:ascii="Consolas" w:hAnsi="Consolas"/>
+          <w:color w:val="0451A5"/>
+          <w:sz w:val="20"/>
+          <w:szCs w:val="20"/>
+        </w:rPr>
+        <w:t>"type"</w:t>
+      </w:r>
+      <w:r>
+        <w:rPr>
+          <w:rFonts w:ascii="Consolas" w:hAnsi="Consolas"/>
+          <w:color w:val="000000"/>
+          <w:sz w:val="20"/>
+          <w:szCs w:val="20"/>
+        </w:rPr>
+        <w:t>,</w:t>
+      </w:r>
+    </w:p>
+    <w:p>
+      <w:pPr>
+        <w:shd w:val="clear" w:color="auto" w:fill="F2F2F2" w:themeFill="background1" w:themeFillShade="F2"/>
+        <w:spacing w:line="276" w:lineRule="auto"/>
+        <w:jc w:val="left"/>
+        <w:rPr>
+          <w:rFonts w:ascii="Consolas" w:hAnsi="Consolas"/>
+          <w:color w:val="000000"/>
+          <w:sz w:val="20"/>
+          <w:szCs w:val="20"/>
+        </w:rPr>
+      </w:pPr>
+      <w:r>
+        <w:rPr>
+          <w:rFonts w:ascii="Consolas" w:hAnsi="Consolas"/>
+          <w:color w:val="000000"/>
+          <w:sz w:val="20"/>
+          <w:szCs w:val="20"/>
+        </w:rPr>
+        <w:t xml:space="preserve">        </w:t>
+      </w:r>
+      <w:r>
+        <w:rPr>
+          <w:rFonts w:ascii="Consolas" w:hAnsi="Consolas"/>
+          <w:color w:val="0451A5"/>
+          <w:sz w:val="20"/>
+          <w:szCs w:val="20"/>
+        </w:rPr>
+        <w:t>"category"</w:t>
+      </w:r>
+      <w:r>
+        <w:rPr>
+          <w:rFonts w:ascii="Consolas" w:hAnsi="Consolas"/>
+          <w:color w:val="000000"/>
+          <w:sz w:val="20"/>
+          <w:szCs w:val="20"/>
+        </w:rPr>
+        <w:t>,</w:t>
+      </w:r>
+    </w:p>
+    <w:p>
+      <w:pPr>
+        <w:shd w:val="clear" w:color="auto" w:fill="F2F2F2" w:themeFill="background1" w:themeFillShade="F2"/>
+        <w:spacing w:line="276" w:lineRule="auto"/>
+        <w:jc w:val="left"/>
+        <w:rPr>
+          <w:rFonts w:ascii="Consolas" w:hAnsi="Consolas"/>
+          <w:color w:val="000000"/>
+          <w:sz w:val="20"/>
+          <w:szCs w:val="20"/>
+        </w:rPr>
+      </w:pPr>
+      <w:r>
+        <w:rPr>
+          <w:rFonts w:ascii="Consolas" w:hAnsi="Consolas"/>
+          <w:color w:val="000000"/>
+          <w:sz w:val="20"/>
+          <w:szCs w:val="20"/>
+        </w:rPr>
+        <w:t xml:space="preserve">        </w:t>
+      </w:r>
+      <w:r>
+        <w:rPr>
+          <w:rFonts w:ascii="Consolas" w:hAnsi="Consolas"/>
+          <w:color w:val="0451A5"/>
+          <w:sz w:val="20"/>
+          <w:szCs w:val="20"/>
+        </w:rPr>
+        <w:t>"amount"</w:t>
+      </w:r>
+      <w:r>
+        <w:rPr>
+          <w:rFonts w:ascii="Consolas" w:hAnsi="Consolas"/>
+          <w:color w:val="000000"/>
+          <w:sz w:val="20"/>
+          <w:szCs w:val="20"/>
+        </w:rPr>
+        <w:t>,</w:t>
+      </w:r>
+    </w:p>
+    <w:p>
+      <w:pPr>
+        <w:shd w:val="clear" w:color="auto" w:fill="F2F2F2" w:themeFill="background1" w:themeFillShade="F2"/>
+        <w:spacing w:line="276" w:lineRule="auto"/>
+        <w:jc w:val="left"/>
+        <w:rPr>
+          <w:rFonts w:ascii="Consolas" w:hAnsi="Consolas"/>
+          <w:color w:val="000000"/>
+          <w:sz w:val="20"/>
+          <w:szCs w:val="20"/>
+        </w:rPr>
+      </w:pPr>
+      <w:r>
+        <w:rPr>
+          <w:rFonts w:ascii="Consolas" w:hAnsi="Consolas"/>
+          <w:color w:val="000000"/>
+          <w:sz w:val="20"/>
+          <w:szCs w:val="20"/>
+        </w:rPr>
+        <w:t xml:space="preserve">        </w:t>
+      </w:r>
+      <w:r>
+        <w:rPr>
+          <w:rFonts w:ascii="Consolas" w:hAnsi="Consolas"/>
+          <w:color w:val="0451A5"/>
+          <w:sz w:val="20"/>
+          <w:szCs w:val="20"/>
+        </w:rPr>
+        <w:t>"date"</w:t>
+      </w:r>
+      <w:r>
+        <w:rPr>
+          <w:rFonts w:ascii="Consolas" w:hAnsi="Consolas"/>
+          <w:color w:val="000000"/>
+          <w:sz w:val="20"/>
+          <w:szCs w:val="20"/>
+        </w:rPr>
+        <w:t>,</w:t>
+      </w:r>
+    </w:p>
+    <w:p>
+      <w:pPr>
+        <w:shd w:val="clear" w:color="auto" w:fill="F2F2F2" w:themeFill="background1" w:themeFillShade="F2"/>
+        <w:spacing w:line="276" w:lineRule="auto"/>
+        <w:jc w:val="left"/>
+        <w:rPr>
+          <w:rFonts w:ascii="Consolas" w:hAnsi="Consolas"/>
+          <w:color w:val="000000"/>
+          <w:sz w:val="20"/>
+          <w:szCs w:val="20"/>
+        </w:rPr>
+      </w:pPr>
+      <w:r>
+        <w:rPr>
+          <w:rFonts w:ascii="Consolas" w:hAnsi="Consolas"/>
+          <w:color w:val="000000"/>
+          <w:sz w:val="20"/>
+          <w:szCs w:val="20"/>
+        </w:rPr>
+        <w:t xml:space="preserve">        </w:t>
+      </w:r>
+      <w:r>
+        <w:rPr>
+          <w:rFonts w:ascii="Consolas" w:hAnsi="Consolas"/>
+          <w:color w:val="0451A5"/>
+          <w:sz w:val="20"/>
+          <w:szCs w:val="20"/>
+        </w:rPr>
+        <w:t>"metadata"</w:t>
+      </w:r>
+    </w:p>
+    <w:p>
+      <w:pPr>
+        <w:shd w:val="clear" w:color="auto" w:fill="F2F2F2" w:themeFill="background1" w:themeFillShade="F2"/>
+        <w:spacing w:line="276" w:lineRule="auto"/>
+        <w:jc w:val="left"/>
+        <w:rPr>
+          <w:rFonts w:ascii="Consolas" w:hAnsi="Consolas"/>
+          <w:color w:val="000000"/>
+          <w:sz w:val="20"/>
+          <w:szCs w:val="20"/>
+        </w:rPr>
+      </w:pPr>
+      <w:r>
+        <w:rPr>
+          <w:rFonts w:ascii="Consolas" w:hAnsi="Consolas"/>
+          <w:color w:val="000000"/>
+          <w:sz w:val="20"/>
+          <w:szCs w:val="20"/>
+        </w:rPr>
+        <w:t>    ]</w:t>
+      </w:r>
+    </w:p>
+    <w:p>
+      <w:pPr>
+        <w:shd w:val="clear" w:color="auto" w:fill="F2F2F2" w:themeFill="background1" w:themeFillShade="F2"/>
+        <w:spacing w:after="240" w:line="276" w:lineRule="auto"/>
+        <w:jc w:val="left"/>
+        <w:rPr>
+          <w:rFonts w:ascii="Consolas" w:hAnsi="Consolas"/>
+          <w:color w:val="000000"/>
+          <w:sz w:val="20"/>
+          <w:szCs w:val="20"/>
+        </w:rPr>
+      </w:pPr>
+      <w:r>
+        <w:rPr>
+          <w:rFonts w:ascii="Consolas" w:hAnsi="Consolas"/>
+          <w:color w:val="000000"/>
+          <w:sz w:val="20"/>
+          <w:szCs w:val="20"/>
+        </w:rPr>
+        <w:t>}</w:t>
+      </w:r>
+    </w:p>
+    <w:p>
+      <w:pPr>
+        <w:pStyle w:val="Akapitzwciciem"/>
+      </w:pPr>
+      <w:r>
+        <w:t xml:space="preserve">Widok przykładowego obiektu transaction w aplikacji Robo3T pozwalającej na bezpośredni dostęp do bazy danych MongoDB przedstawia </w:t>
+      </w:r>
+      <w:r>
+        <w:fldChar w:fldCharType="begin"/>
+      </w:r>
+      <w:r>
+        <w:instrText xml:space="preserve"> REF _Ref122381318 \h </w:instrText>
+      </w:r>
+      <w:r>
+        <w:fldChar w:fldCharType="separate"/>
+      </w:r>
+      <w:r>
+        <w:t xml:space="preserve">Rysunek </w:t>
+      </w:r>
+      <w:r>
+        <w:rPr>
+          <w:noProof/>
+        </w:rPr>
+        <w:t>13</w:t>
+      </w:r>
+      <w:r>
+        <w:fldChar w:fldCharType="end"/>
+      </w:r>
+      <w:r>
+        <w:t>.</w:t>
+      </w:r>
+    </w:p>
+    <w:p>
+      <w:pPr>
+        <w:pStyle w:val="Akapitzwciciem"/>
+      </w:pPr>
+      <w:r>
+        <w:t xml:space="preserve">Diagramy ilustrujące model danych dla mikroserwisów Planning oraz Asset management przedstawiają kolejno </w:t>
+      </w:r>
+    </w:p>
+    <w:p>
+      <w:pPr>
+        <w:pStyle w:val="Akapitzwciciem"/>
+      </w:pPr>
+      <w:r>
+        <w:rPr>
+          <w:noProof/>
+        </w:rPr>
+        <w:drawing>
+          <wp:inline distT="0" distB="0" distL="0" distR="0" wp14:anchorId="7B89C68B" wp14:editId="3F2EAA9E">
+            <wp:extent cx="5399405" cy="2233930"/>
+            <wp:effectExtent l="0" t="0" r="0" b="0"/>
+            <wp:docPr id="16" name="Obraz 16" descr="Obraz zawierający tekst&#10;&#10;Opis wygenerowany automatycznie"/>
+            <wp:cNvGraphicFramePr>
+              <a:graphicFrameLocks xmlns:a="http://schemas.openxmlformats.org/drawingml/2006/main" noChangeAspect="1"/>
+            </wp:cNvGraphicFramePr>
+            <a:graphic xmlns:a="http://schemas.openxmlformats.org/drawingml/2006/main">
+              <a:graphicData uri="http://schemas.openxmlformats.org/drawingml/2006/picture">
+                <pic:pic xmlns:pic="http://schemas.openxmlformats.org/drawingml/2006/picture">
+                  <pic:nvPicPr>
+                    <pic:cNvPr id="16" name="Obraz 16" descr="Obraz zawierający tekst&#10;&#10;Opis wygenerowany automatycznie"/>
+                    <pic:cNvPicPr/>
+                  </pic:nvPicPr>
+                  <pic:blipFill>
+                    <a:blip r:embed="rId24"/>
+                    <a:stretch>
+                      <a:fillRect/>
+                    </a:stretch>
+                  </pic:blipFill>
+                  <pic:spPr>
+                    <a:xfrm>
+                      <a:off x="0" y="0"/>
+                      <a:ext cx="5399405" cy="2233930"/>
+                    </a:xfrm>
+                    <a:prstGeom prst="rect">
+                      <a:avLst/>
+                    </a:prstGeom>
+                  </pic:spPr>
+                </pic:pic>
+              </a:graphicData>
+            </a:graphic>
+          </wp:inline>
+        </w:drawing>
+      </w:r>
+    </w:p>
+    <w:p>
+      <w:pPr>
+        <w:pStyle w:val="Legenda"/>
+      </w:pPr>
+      <w:bookmarkStart w:id="50" w:name="_Ref122381318"/>
+      <w:r>
+        <w:t xml:space="preserve">Rysunek </w:t>
+      </w:r>
+      <w:fldSimple w:instr=" SEQ Rysunek \* ARABIC ">
+        <w:r>
+          <w:rPr>
+            <w:noProof/>
+          </w:rPr>
+          <w:t>13</w:t>
+        </w:r>
+      </w:fldSimple>
+      <w:bookmarkEnd w:id="50"/>
+      <w:r>
+        <w:t xml:space="preserve"> Widok przykładowego obiekty transaction</w:t>
+      </w:r>
+      <w:r>
+        <w:t xml:space="preserve"> w programie Robo3T.</w:t>
+      </w:r>
+    </w:p>
+    <w:p>
+      <w:pPr>
+        <w:pStyle w:val="Akapitzwciciem"/>
+        <w:ind w:firstLine="0"/>
+      </w:pPr>
+      <w:r>
+        <w:rPr>
+          <w:noProof/>
+        </w:rPr>
+        <w:lastRenderedPageBreak/>
+        <w:drawing>
+          <wp:inline distT="0" distB="0" distL="0" distR="0" wp14:anchorId="7D8BA897" wp14:editId="511449CD">
+            <wp:extent cx="5399405" cy="1851025"/>
+            <wp:effectExtent l="0" t="0" r="0" b="0"/>
+            <wp:docPr id="20" name="Obraz 20"/>
+            <wp:cNvGraphicFramePr>
+              <a:graphicFrameLocks xmlns:a="http://schemas.openxmlformats.org/drawingml/2006/main" noChangeAspect="1"/>
+            </wp:cNvGraphicFramePr>
+            <a:graphic xmlns:a="http://schemas.openxmlformats.org/drawingml/2006/main">
+              <a:graphicData uri="http://schemas.openxmlformats.org/drawingml/2006/picture">
+                <pic:pic xmlns:pic="http://schemas.openxmlformats.org/drawingml/2006/picture">
+                  <pic:nvPicPr>
+                    <pic:cNvPr id="1" name=""/>
+                    <pic:cNvPicPr/>
+                  </pic:nvPicPr>
+                  <pic:blipFill>
+                    <a:blip r:embed="rId25"/>
+                    <a:stretch>
+                      <a:fillRect/>
+                    </a:stretch>
+                  </pic:blipFill>
+                  <pic:spPr>
+                    <a:xfrm>
+                      <a:off x="0" y="0"/>
+                      <a:ext cx="5399405" cy="1851025"/>
+                    </a:xfrm>
+                    <a:prstGeom prst="rect">
+                      <a:avLst/>
+                    </a:prstGeom>
+                  </pic:spPr>
+                </pic:pic>
+              </a:graphicData>
+            </a:graphic>
+          </wp:inline>
+        </w:drawing>
+      </w:r>
+    </w:p>
+    <w:p>
+      <w:pPr>
+        <w:pStyle w:val="Legenda"/>
+      </w:pPr>
+      <w:r>
+        <w:t xml:space="preserve">Rysunek </w:t>
+      </w:r>
+      <w:fldSimple w:instr=" SEQ Rysunek \* ARABIC ">
+        <w:r>
+          <w:rPr>
+            <w:noProof/>
+          </w:rPr>
+          <w:t>14</w:t>
+        </w:r>
+      </w:fldSimple>
+      <w:r>
+        <w:t xml:space="preserve"> Model bazy danych mikroserwisu Planning.</w:t>
+      </w:r>
     </w:p>
     <w:p>
       <w:pPr>
@@ -16090,7 +19353,7 @@
         <w:t>Bibliografia</w:t>
       </w:r>
     </w:p>
-    <w:bookmarkStart w:id="49" w:name="_Toc122115588" w:displacedByCustomXml="next"/>
+    <w:bookmarkStart w:id="51" w:name="_Toc122115588" w:displacedByCustomXml="next"/>
     <w:sdt>
       <w:sdtPr>
         <w:rPr>
@@ -16112,7 +19375,7 @@
         </w:rPr>
       </w:sdtEndPr>
       <w:sdtContent>
-        <w:bookmarkEnd w:id="49" w:displacedByCustomXml="next"/>
+        <w:bookmarkEnd w:id="51" w:displacedByCustomXml="next"/>
         <w:sdt>
           <w:sdtPr>
             <w:rPr>
@@ -17135,7 +20398,7 @@
       <w:r>
         <w:br w:type="page"/>
       </w:r>
-      <w:bookmarkStart w:id="50" w:name="_Toc122115589"/>
+      <w:bookmarkStart w:id="52" w:name="_Toc122115589"/>
       <w:r>
         <w:lastRenderedPageBreak/>
         <w:t xml:space="preserve">Spis </w:t>
@@ -17143,7 +20406,7 @@
       <w:r>
         <w:t>rysunków</w:t>
       </w:r>
-      <w:bookmarkEnd w:id="50"/>
+      <w:bookmarkEnd w:id="52"/>
     </w:p>
     <w:p>
       <w:pPr>
@@ -17666,12 +20929,12 @@
       <w:r>
         <w:br w:type="page"/>
       </w:r>
-      <w:bookmarkStart w:id="51" w:name="_Toc122115590"/>
+      <w:bookmarkStart w:id="53" w:name="_Toc122115590"/>
       <w:r>
         <w:lastRenderedPageBreak/>
         <w:t>Spis tabel</w:t>
       </w:r>
-      <w:bookmarkEnd w:id="51"/>
+      <w:bookmarkEnd w:id="53"/>
     </w:p>
     <w:p>
       <w:pPr>
@@ -17913,10 +21176,10 @@
       </w:r>
     </w:p>
     <w:sectPr>
-      <w:headerReference w:type="even" r:id="rId22"/>
-      <w:headerReference w:type="default" r:id="rId23"/>
-      <w:footerReference w:type="even" r:id="rId24"/>
-      <w:footerReference w:type="default" r:id="rId25"/>
+      <w:headerReference w:type="even" r:id="rId26"/>
+      <w:headerReference w:type="default" r:id="rId27"/>
+      <w:footerReference w:type="even" r:id="rId28"/>
+      <w:footerReference w:type="default" r:id="rId29"/>
       <w:pgSz w:w="11906" w:h="16838" w:code="9"/>
       <w:pgMar w:top="1418" w:right="1418" w:bottom="1418" w:left="1418" w:header="1021" w:footer="1021" w:gutter="567"/>
       <w:cols w:space="708"/>
@@ -22767,7 +26030,7 @@
     <b:Title>Encyklopedia Zarządzania</b:Title>
     <b:Year>2022</b:Year>
     <b:URL>https://mfiles.pl/</b:URL>
-    <b:RefOrder>14</b:RefOrder>
+    <b:RefOrder>15</b:RefOrder>
   </b:Source>
   <b:Source>
     <b:Tag>Zaj09</b:Tag>
@@ -22950,11 +26213,33 @@
     <b:Publisher>Helion S.A.</b:Publisher>
     <b:RefOrder>12</b:RefOrder>
   </b:Source>
+  <b:Source>
+    <b:Tag>Pio22</b:Tag>
+    <b:SourceType>InternetSite</b:SourceType>
+    <b:Guid>{E0F0DDDD-8EC9-42AC-8342-9A3B6D78ACCE}</b:Guid>
+    <b:Title>Baza wiedzy JPRO</b:Title>
+    <b:Year>2022</b:Year>
+    <b:Author>
+      <b:Author>
+        <b:NameList>
+          <b:Person>
+            <b:Last>Rzeźnik</b:Last>
+            <b:First>Piotr</b:First>
+          </b:Person>
+        </b:NameList>
+      </b:Author>
+    </b:Author>
+    <b:ProductionCompany>JCommerce</b:ProductionCompany>
+    <b:Month>19</b:Month>
+    <b:Day>12</b:Day>
+    <b:URL>https://www.jcommerce.pl/jpro/artykuly/nosql-vs-sql-bazy-danych</b:URL>
+    <b:RefOrder>14</b:RefOrder>
+  </b:Source>
 </b:Sources>
 </file>
 
 <file path=customXml/itemProps1.xml><?xml version="1.0" encoding="utf-8"?>
-<ds:datastoreItem xmlns:ds="http://schemas.openxmlformats.org/officeDocument/2006/customXml" ds:itemID="{92E9FB5D-8B66-46C3-A9BA-507F06CE50E1}">
+<ds:datastoreItem xmlns:ds="http://schemas.openxmlformats.org/officeDocument/2006/customXml" ds:itemID="{FA6E050B-E484-463F-9749-B4CD533FCBB1}">
   <ds:schemaRefs>
     <ds:schemaRef ds:uri="http://schemas.openxmlformats.org/officeDocument/2006/bibliography"/>
   </ds:schemaRefs>

</xml_diff>